<commit_message>
Az első appos commitom
Ez csak próbajellegű
</commit_message>
<xml_diff>
--- a/templ_02_0_TSZ.docx
+++ b/templ_02_0_TSZ.docx
@@ -146,9 +146,743 @@
     <w:p>
       <w:pPr>
         <w:pStyle w:val="Cmsor3"/>
+        <w:spacing w:after="120"/>
       </w:pPr>
       <w:r>
         <w:t>Általános áttekintés</w:t>
+      </w:r>
+    </w:p>
+    <w:p>
+      <w:pPr>
+        <w:tabs>
+          <w:tab w:val="num" w:pos="720"/>
+        </w:tabs>
+        <w:spacing w:before="120" w:after="120" w:line="276" w:lineRule="auto"/>
+        <w:jc w:val="both"/>
+        <w:rPr>
+          <w:rFonts w:ascii="Arial" w:hAnsi="Arial" w:cs="Arial"/>
+        </w:rPr>
+      </w:pPr>
+      <w:r>
+        <w:rPr>
+          <w:rFonts w:ascii="Arial" w:hAnsi="Arial" w:cs="Arial"/>
+        </w:rPr>
+        <w:t xml:space="preserve">A rendszer moduláris felépítésű, </w:t>
+      </w:r>
+      <w:r>
+        <w:rPr>
+          <w:rFonts w:ascii="Arial" w:hAnsi="Arial" w:cs="Arial"/>
+        </w:rPr>
+        <w:t xml:space="preserve">amely a következő fontosabb </w:t>
+      </w:r>
+      <w:r>
+        <w:rPr>
+          <w:rFonts w:ascii="Arial" w:hAnsi="Arial" w:cs="Arial"/>
+        </w:rPr>
+        <w:t>alrendszerek</w:t>
+      </w:r>
+      <w:r>
+        <w:rPr>
+          <w:rFonts w:ascii="Arial" w:hAnsi="Arial" w:cs="Arial"/>
+        </w:rPr>
+        <w:t>ből áll:</w:t>
+      </w:r>
+    </w:p>
+    <w:p>
+      <w:pPr>
+        <w:numPr>
+          <w:ilvl w:val="0"/>
+          <w:numId w:val="10"/>
+        </w:numPr>
+        <w:spacing w:before="120" w:after="120" w:line="276" w:lineRule="auto"/>
+        <w:jc w:val="both"/>
+        <w:rPr>
+          <w:rFonts w:ascii="Arial" w:hAnsi="Arial" w:cs="Arial"/>
+        </w:rPr>
+      </w:pPr>
+      <w:r>
+        <w:rPr>
+          <w:rFonts w:ascii="Arial" w:hAnsi="Arial" w:cs="Arial"/>
+          <w:b/>
+          <w:bCs/>
+        </w:rPr>
+        <w:t>L</w:t>
+      </w:r>
+      <w:r>
+        <w:rPr>
+          <w:rFonts w:ascii="Arial" w:hAnsi="Arial" w:cs="Arial"/>
+          <w:b/>
+          <w:bCs/>
+        </w:rPr>
+        <w:t xml:space="preserve">ogikai </w:t>
+      </w:r>
+      <w:r>
+        <w:rPr>
+          <w:rFonts w:ascii="Arial" w:hAnsi="Arial" w:cs="Arial"/>
+          <w:b/>
+          <w:bCs/>
+        </w:rPr>
+        <w:t>alrendszer</w:t>
+      </w:r>
+    </w:p>
+    <w:p>
+      <w:pPr>
+        <w:numPr>
+          <w:ilvl w:val="1"/>
+          <w:numId w:val="10"/>
+        </w:numPr>
+        <w:spacing w:before="120" w:after="120" w:line="276" w:lineRule="auto"/>
+        <w:jc w:val="both"/>
+        <w:rPr>
+          <w:rFonts w:ascii="Arial" w:hAnsi="Arial" w:cs="Arial"/>
+        </w:rPr>
+      </w:pPr>
+      <w:r>
+        <w:rPr>
+          <w:rFonts w:ascii="Arial" w:hAnsi="Arial" w:cs="Arial"/>
+        </w:rPr>
+        <w:t>kezeli a</w:t>
+      </w:r>
+      <w:r>
+        <w:rPr>
+          <w:rFonts w:ascii="Arial" w:hAnsi="Arial" w:cs="Arial"/>
+        </w:rPr>
+        <w:t xml:space="preserve"> </w:t>
+      </w:r>
+      <w:proofErr w:type="spellStart"/>
+      <w:r>
+        <w:rPr>
+          <w:rFonts w:ascii="Arial" w:hAnsi="Arial" w:cs="Arial"/>
+        </w:rPr>
+        <w:t>tektonok</w:t>
+      </w:r>
+      <w:proofErr w:type="spellEnd"/>
+      <w:r>
+        <w:rPr>
+          <w:rFonts w:ascii="Arial" w:hAnsi="Arial" w:cs="Arial"/>
+        </w:rPr>
+        <w:t xml:space="preserve"> </w:t>
+      </w:r>
+      <w:r>
+        <w:rPr>
+          <w:rFonts w:ascii="Arial" w:hAnsi="Arial" w:cs="Arial"/>
+        </w:rPr>
+        <w:t>fejlődését</w:t>
+      </w:r>
+      <w:r>
+        <w:rPr>
+          <w:rFonts w:ascii="Arial" w:hAnsi="Arial" w:cs="Arial"/>
+        </w:rPr>
+        <w:t xml:space="preserve">, </w:t>
+      </w:r>
+      <w:r>
+        <w:rPr>
+          <w:rFonts w:ascii="Arial" w:hAnsi="Arial" w:cs="Arial"/>
+        </w:rPr>
+        <w:t xml:space="preserve">térbeli elhelyezkedését és </w:t>
+      </w:r>
+      <w:r>
+        <w:rPr>
+          <w:rFonts w:ascii="Arial" w:hAnsi="Arial" w:cs="Arial"/>
+        </w:rPr>
+        <w:t xml:space="preserve">szomszédsági </w:t>
+      </w:r>
+      <w:r>
+        <w:rPr>
+          <w:rFonts w:ascii="Arial" w:hAnsi="Arial" w:cs="Arial"/>
+        </w:rPr>
+        <w:t>kapcsolatait</w:t>
+      </w:r>
+      <w:r>
+        <w:rPr>
+          <w:rFonts w:ascii="Arial" w:hAnsi="Arial" w:cs="Arial"/>
+        </w:rPr>
+        <w:t>;</w:t>
+      </w:r>
+    </w:p>
+    <w:p>
+      <w:pPr>
+        <w:numPr>
+          <w:ilvl w:val="1"/>
+          <w:numId w:val="10"/>
+        </w:numPr>
+        <w:spacing w:before="120" w:after="120" w:line="276" w:lineRule="auto"/>
+        <w:jc w:val="both"/>
+        <w:rPr>
+          <w:rFonts w:ascii="Arial" w:hAnsi="Arial" w:cs="Arial"/>
+        </w:rPr>
+      </w:pPr>
+      <w:r>
+        <w:rPr>
+          <w:rFonts w:ascii="Arial" w:hAnsi="Arial" w:cs="Arial"/>
+        </w:rPr>
+        <w:t>szabályozza</w:t>
+      </w:r>
+      <w:r>
+        <w:rPr>
+          <w:rFonts w:ascii="Arial" w:hAnsi="Arial" w:cs="Arial"/>
+        </w:rPr>
+        <w:t xml:space="preserve"> </w:t>
+      </w:r>
+      <w:r>
+        <w:rPr>
+          <w:rFonts w:ascii="Arial" w:hAnsi="Arial" w:cs="Arial"/>
+        </w:rPr>
+        <w:t>a gombák</w:t>
+      </w:r>
+      <w:r>
+        <w:rPr>
+          <w:rFonts w:ascii="Arial" w:hAnsi="Arial" w:cs="Arial"/>
+        </w:rPr>
+        <w:t xml:space="preserve"> helyzetét</w:t>
+      </w:r>
+      <w:r>
+        <w:rPr>
+          <w:rFonts w:ascii="Arial" w:hAnsi="Arial" w:cs="Arial"/>
+        </w:rPr>
+        <w:t xml:space="preserve">, </w:t>
+      </w:r>
+      <w:r>
+        <w:rPr>
+          <w:rFonts w:ascii="Arial" w:hAnsi="Arial" w:cs="Arial"/>
+        </w:rPr>
+        <w:t>állapotát</w:t>
+      </w:r>
+      <w:r>
+        <w:rPr>
+          <w:rFonts w:ascii="Arial" w:hAnsi="Arial" w:cs="Arial"/>
+        </w:rPr>
+        <w:t>,</w:t>
+      </w:r>
+      <w:r>
+        <w:rPr>
+          <w:rFonts w:ascii="Arial" w:hAnsi="Arial" w:cs="Arial"/>
+        </w:rPr>
+        <w:t xml:space="preserve"> spóraszórás</w:t>
+      </w:r>
+      <w:r>
+        <w:rPr>
+          <w:rFonts w:ascii="Arial" w:hAnsi="Arial" w:cs="Arial"/>
+        </w:rPr>
+        <w:t>át és új gombatestek kifejlődését;</w:t>
+      </w:r>
+    </w:p>
+    <w:p>
+      <w:pPr>
+        <w:numPr>
+          <w:ilvl w:val="1"/>
+          <w:numId w:val="10"/>
+        </w:numPr>
+        <w:spacing w:before="120" w:after="120" w:line="276" w:lineRule="auto"/>
+        <w:jc w:val="both"/>
+        <w:rPr>
+          <w:rFonts w:ascii="Arial" w:hAnsi="Arial" w:cs="Arial"/>
+        </w:rPr>
+      </w:pPr>
+      <w:r>
+        <w:rPr>
+          <w:rFonts w:ascii="Arial" w:hAnsi="Arial" w:cs="Arial"/>
+        </w:rPr>
+        <w:t>szabályozza</w:t>
+      </w:r>
+      <w:r>
+        <w:rPr>
+          <w:rFonts w:ascii="Arial" w:hAnsi="Arial" w:cs="Arial"/>
+        </w:rPr>
+        <w:t xml:space="preserve"> a gombafonalak növekedését </w:t>
+      </w:r>
+      <w:r>
+        <w:rPr>
+          <w:rFonts w:ascii="Arial" w:hAnsi="Arial" w:cs="Arial"/>
+        </w:rPr>
+        <w:t xml:space="preserve">és életciklusát (pl. </w:t>
+      </w:r>
+      <w:proofErr w:type="spellStart"/>
+      <w:r>
+        <w:rPr>
+          <w:rFonts w:ascii="Arial" w:hAnsi="Arial" w:cs="Arial"/>
+        </w:rPr>
+        <w:t>tektontörés</w:t>
+      </w:r>
+      <w:proofErr w:type="spellEnd"/>
+      <w:r>
+        <w:rPr>
+          <w:rFonts w:ascii="Arial" w:hAnsi="Arial" w:cs="Arial"/>
+        </w:rPr>
+        <w:t xml:space="preserve"> </w:t>
+      </w:r>
+      <w:r>
+        <w:rPr>
+          <w:rFonts w:ascii="Arial" w:hAnsi="Arial" w:cs="Arial"/>
+        </w:rPr>
+        <w:t xml:space="preserve">vagy elfogyasztásuk </w:t>
+      </w:r>
+      <w:r>
+        <w:rPr>
+          <w:rFonts w:ascii="Arial" w:hAnsi="Arial" w:cs="Arial"/>
+        </w:rPr>
+        <w:t>esetén)</w:t>
+      </w:r>
+      <w:r>
+        <w:rPr>
+          <w:rFonts w:ascii="Arial" w:hAnsi="Arial" w:cs="Arial"/>
+        </w:rPr>
+        <w:t>;</w:t>
+      </w:r>
+    </w:p>
+    <w:p>
+      <w:pPr>
+        <w:numPr>
+          <w:ilvl w:val="1"/>
+          <w:numId w:val="10"/>
+        </w:numPr>
+        <w:spacing w:before="120" w:after="120" w:line="276" w:lineRule="auto"/>
+        <w:jc w:val="both"/>
+        <w:rPr>
+          <w:rFonts w:ascii="Arial" w:hAnsi="Arial" w:cs="Arial"/>
+        </w:rPr>
+      </w:pPr>
+      <w:r>
+        <w:rPr>
+          <w:rFonts w:ascii="Arial" w:hAnsi="Arial" w:cs="Arial"/>
+        </w:rPr>
+        <w:t>meghatározza</w:t>
+      </w:r>
+      <w:r>
+        <w:rPr>
+          <w:rFonts w:ascii="Arial" w:hAnsi="Arial" w:cs="Arial"/>
+        </w:rPr>
+        <w:t xml:space="preserve"> a rovarok </w:t>
+      </w:r>
+      <w:r>
+        <w:rPr>
+          <w:rFonts w:ascii="Arial" w:hAnsi="Arial" w:cs="Arial"/>
+        </w:rPr>
+        <w:t>helyzetét</w:t>
+      </w:r>
+      <w:r>
+        <w:rPr>
+          <w:rFonts w:ascii="Arial" w:hAnsi="Arial" w:cs="Arial"/>
+        </w:rPr>
+        <w:t xml:space="preserve">, </w:t>
+      </w:r>
+      <w:r>
+        <w:rPr>
+          <w:rFonts w:ascii="Arial" w:hAnsi="Arial" w:cs="Arial"/>
+        </w:rPr>
+        <w:t>állapotát</w:t>
+      </w:r>
+      <w:r>
+        <w:rPr>
+          <w:rFonts w:ascii="Arial" w:hAnsi="Arial" w:cs="Arial"/>
+        </w:rPr>
+        <w:t xml:space="preserve">, </w:t>
+      </w:r>
+      <w:r>
+        <w:rPr>
+          <w:rFonts w:ascii="Arial" w:hAnsi="Arial" w:cs="Arial"/>
+        </w:rPr>
+        <w:t>mozgásá</w:t>
+      </w:r>
+      <w:r>
+        <w:rPr>
+          <w:rFonts w:ascii="Arial" w:hAnsi="Arial" w:cs="Arial"/>
+        </w:rPr>
+        <w:t>t</w:t>
+      </w:r>
+      <w:r>
+        <w:rPr>
+          <w:rFonts w:ascii="Arial" w:hAnsi="Arial" w:cs="Arial"/>
+        </w:rPr>
+        <w:t xml:space="preserve"> és cselekedetei</w:t>
+      </w:r>
+      <w:r>
+        <w:rPr>
+          <w:rFonts w:ascii="Arial" w:hAnsi="Arial" w:cs="Arial"/>
+        </w:rPr>
+        <w:t>t</w:t>
+      </w:r>
+      <w:r>
+        <w:rPr>
+          <w:rFonts w:ascii="Arial" w:hAnsi="Arial" w:cs="Arial"/>
+        </w:rPr>
+        <w:t>.</w:t>
+      </w:r>
+    </w:p>
+    <w:p>
+      <w:pPr>
+        <w:numPr>
+          <w:ilvl w:val="0"/>
+          <w:numId w:val="10"/>
+        </w:numPr>
+        <w:spacing w:before="120" w:after="120" w:line="276" w:lineRule="auto"/>
+        <w:jc w:val="both"/>
+        <w:rPr>
+          <w:rFonts w:ascii="Arial" w:hAnsi="Arial" w:cs="Arial"/>
+        </w:rPr>
+      </w:pPr>
+      <w:r>
+        <w:rPr>
+          <w:rFonts w:ascii="Arial" w:hAnsi="Arial" w:cs="Arial"/>
+          <w:b/>
+          <w:bCs/>
+        </w:rPr>
+        <w:t xml:space="preserve">Felhasználói </w:t>
+      </w:r>
+      <w:r>
+        <w:rPr>
+          <w:rFonts w:ascii="Arial" w:hAnsi="Arial" w:cs="Arial"/>
+          <w:b/>
+          <w:bCs/>
+        </w:rPr>
+        <w:t>alrendszer</w:t>
+      </w:r>
+    </w:p>
+    <w:p>
+      <w:pPr>
+        <w:numPr>
+          <w:ilvl w:val="1"/>
+          <w:numId w:val="10"/>
+        </w:numPr>
+        <w:spacing w:before="120" w:after="120" w:line="276" w:lineRule="auto"/>
+        <w:jc w:val="both"/>
+        <w:rPr>
+          <w:rFonts w:ascii="Arial" w:hAnsi="Arial" w:cs="Arial"/>
+        </w:rPr>
+      </w:pPr>
+      <w:r>
+        <w:rPr>
+          <w:rFonts w:ascii="Arial" w:hAnsi="Arial" w:cs="Arial"/>
+        </w:rPr>
+        <w:t>Lehetővé teszi a gombászoknak a fonalak növekedési irányának meghatározását, a spóraszórás időzítését és új gombatestek létrehozását.</w:t>
+      </w:r>
+    </w:p>
+    <w:p>
+      <w:pPr>
+        <w:numPr>
+          <w:ilvl w:val="1"/>
+          <w:numId w:val="10"/>
+        </w:numPr>
+        <w:spacing w:before="120" w:after="120" w:line="276" w:lineRule="auto"/>
+        <w:jc w:val="both"/>
+        <w:rPr>
+          <w:rFonts w:ascii="Arial" w:hAnsi="Arial" w:cs="Arial"/>
+        </w:rPr>
+      </w:pPr>
+      <w:r>
+        <w:rPr>
+          <w:rFonts w:ascii="Arial" w:hAnsi="Arial" w:cs="Arial"/>
+        </w:rPr>
+        <w:t>A rovarászok számára biztosítja a rovarok irányítását és a gombafonalak elvágásának lehetőségét.</w:t>
+      </w:r>
+    </w:p>
+    <w:p>
+      <w:pPr>
+        <w:numPr>
+          <w:ilvl w:val="1"/>
+          <w:numId w:val="10"/>
+        </w:numPr>
+        <w:spacing w:before="120" w:after="120" w:line="276" w:lineRule="auto"/>
+        <w:jc w:val="both"/>
+        <w:rPr>
+          <w:rFonts w:ascii="Arial" w:hAnsi="Arial" w:cs="Arial"/>
+        </w:rPr>
+      </w:pPr>
+      <w:r>
+        <w:rPr>
+          <w:rFonts w:ascii="Arial" w:hAnsi="Arial" w:cs="Arial"/>
+        </w:rPr>
+        <w:t>Valós időben vagy körökre osztott módon fogadja és érvényesíti a játékosok döntéseit.</w:t>
+      </w:r>
+    </w:p>
+    <w:p>
+      <w:pPr>
+        <w:numPr>
+          <w:ilvl w:val="0"/>
+          <w:numId w:val="10"/>
+        </w:numPr>
+        <w:spacing w:before="120" w:after="120" w:line="276" w:lineRule="auto"/>
+        <w:jc w:val="both"/>
+        <w:rPr>
+          <w:rFonts w:ascii="Arial" w:hAnsi="Arial" w:cs="Arial"/>
+        </w:rPr>
+      </w:pPr>
+      <w:r>
+        <w:rPr>
+          <w:rFonts w:ascii="Arial" w:hAnsi="Arial" w:cs="Arial"/>
+          <w:b/>
+          <w:bCs/>
+        </w:rPr>
+        <w:t xml:space="preserve">Megjelenítési </w:t>
+      </w:r>
+      <w:r>
+        <w:rPr>
+          <w:rFonts w:ascii="Arial" w:hAnsi="Arial" w:cs="Arial"/>
+          <w:b/>
+          <w:bCs/>
+        </w:rPr>
+        <w:t>alrendszer</w:t>
+      </w:r>
+    </w:p>
+    <w:p>
+      <w:pPr>
+        <w:numPr>
+          <w:ilvl w:val="1"/>
+          <w:numId w:val="10"/>
+        </w:numPr>
+        <w:spacing w:before="120" w:after="120" w:line="276" w:lineRule="auto"/>
+        <w:jc w:val="both"/>
+        <w:rPr>
+          <w:rFonts w:ascii="Arial" w:hAnsi="Arial" w:cs="Arial"/>
+        </w:rPr>
+      </w:pPr>
+      <w:r>
+        <w:rPr>
+          <w:rFonts w:ascii="Arial" w:hAnsi="Arial" w:cs="Arial"/>
+        </w:rPr>
+        <w:lastRenderedPageBreak/>
+        <w:t>Grafikus vagy konzolos felületet biztosít a játék világának vizualizálására.</w:t>
+      </w:r>
+    </w:p>
+    <w:p>
+      <w:pPr>
+        <w:numPr>
+          <w:ilvl w:val="1"/>
+          <w:numId w:val="10"/>
+        </w:numPr>
+        <w:spacing w:before="120" w:after="120" w:line="276" w:lineRule="auto"/>
+        <w:jc w:val="both"/>
+        <w:rPr>
+          <w:rFonts w:ascii="Arial" w:hAnsi="Arial" w:cs="Arial"/>
+        </w:rPr>
+      </w:pPr>
+      <w:r>
+        <w:rPr>
+          <w:rFonts w:ascii="Arial" w:hAnsi="Arial" w:cs="Arial"/>
+        </w:rPr>
+        <w:t xml:space="preserve">Megjeleníti a </w:t>
+      </w:r>
+      <w:proofErr w:type="spellStart"/>
+      <w:r>
+        <w:rPr>
+          <w:rFonts w:ascii="Arial" w:hAnsi="Arial" w:cs="Arial"/>
+        </w:rPr>
+        <w:t>tektonokat</w:t>
+      </w:r>
+      <w:proofErr w:type="spellEnd"/>
+      <w:r>
+        <w:rPr>
+          <w:rFonts w:ascii="Arial" w:hAnsi="Arial" w:cs="Arial"/>
+        </w:rPr>
+        <w:t>, a rajtuk található gombákat, rovarokat, valamint az eseményeket és változásokat.</w:t>
+      </w:r>
+    </w:p>
+    <w:p>
+      <w:pPr>
+        <w:numPr>
+          <w:ilvl w:val="1"/>
+          <w:numId w:val="10"/>
+        </w:numPr>
+        <w:spacing w:before="120" w:after="120" w:line="276" w:lineRule="auto"/>
+        <w:jc w:val="both"/>
+        <w:rPr>
+          <w:rFonts w:ascii="Arial" w:hAnsi="Arial" w:cs="Arial"/>
+        </w:rPr>
+      </w:pPr>
+      <w:r>
+        <w:rPr>
+          <w:rFonts w:ascii="Arial" w:hAnsi="Arial" w:cs="Arial"/>
+        </w:rPr>
+        <w:t>Játékállapotokat jelenít meg a felhasználók számára (pl. ki vezet, mennyi ideig tart még a játék).</w:t>
+      </w:r>
+    </w:p>
+    <w:p>
+      <w:pPr>
+        <w:numPr>
+          <w:ilvl w:val="0"/>
+          <w:numId w:val="10"/>
+        </w:numPr>
+        <w:spacing w:before="120" w:after="120" w:line="276" w:lineRule="auto"/>
+        <w:jc w:val="both"/>
+        <w:rPr>
+          <w:rFonts w:ascii="Arial" w:hAnsi="Arial" w:cs="Arial"/>
+        </w:rPr>
+      </w:pPr>
+      <w:r>
+        <w:rPr>
+          <w:rFonts w:ascii="Arial" w:hAnsi="Arial" w:cs="Arial"/>
+          <w:b/>
+          <w:bCs/>
+        </w:rPr>
+        <w:t>K</w:t>
+      </w:r>
+      <w:r>
+        <w:rPr>
+          <w:rFonts w:ascii="Arial" w:hAnsi="Arial" w:cs="Arial"/>
+          <w:b/>
+          <w:bCs/>
+        </w:rPr>
+        <w:t xml:space="preserve">ommunikációs </w:t>
+      </w:r>
+      <w:r>
+        <w:rPr>
+          <w:rFonts w:ascii="Arial" w:hAnsi="Arial" w:cs="Arial"/>
+          <w:b/>
+          <w:bCs/>
+        </w:rPr>
+        <w:t>alrendszer</w:t>
+      </w:r>
+    </w:p>
+    <w:p>
+      <w:pPr>
+        <w:numPr>
+          <w:ilvl w:val="1"/>
+          <w:numId w:val="10"/>
+        </w:numPr>
+        <w:spacing w:before="120" w:after="120" w:line="276" w:lineRule="auto"/>
+        <w:jc w:val="both"/>
+        <w:rPr>
+          <w:rFonts w:ascii="Arial" w:hAnsi="Arial" w:cs="Arial"/>
+        </w:rPr>
+      </w:pPr>
+      <w:r>
+        <w:rPr>
+          <w:rFonts w:ascii="Arial" w:hAnsi="Arial" w:cs="Arial"/>
+        </w:rPr>
+        <w:t>Amennyiben a játék többjátékos módot támogat, biztosítja a játékosok közötti adatcserét.</w:t>
+      </w:r>
+    </w:p>
+    <w:p>
+      <w:pPr>
+        <w:numPr>
+          <w:ilvl w:val="1"/>
+          <w:numId w:val="10"/>
+        </w:numPr>
+        <w:spacing w:before="120" w:after="120" w:line="276" w:lineRule="auto"/>
+        <w:jc w:val="both"/>
+        <w:rPr>
+          <w:rFonts w:ascii="Arial" w:hAnsi="Arial" w:cs="Arial"/>
+        </w:rPr>
+      </w:pPr>
+      <w:r>
+        <w:rPr>
+          <w:rFonts w:ascii="Arial" w:hAnsi="Arial" w:cs="Arial"/>
+        </w:rPr>
+        <w:t xml:space="preserve">Szerver-kliens kommunikációval lehetővé teszi a távoli játékot, vagy </w:t>
+      </w:r>
+      <w:proofErr w:type="spellStart"/>
+      <w:r>
+        <w:rPr>
+          <w:rFonts w:ascii="Arial" w:hAnsi="Arial" w:cs="Arial"/>
+        </w:rPr>
+        <w:t>peer-to-peer</w:t>
+      </w:r>
+      <w:proofErr w:type="spellEnd"/>
+      <w:r>
+        <w:rPr>
+          <w:rFonts w:ascii="Arial" w:hAnsi="Arial" w:cs="Arial"/>
+        </w:rPr>
+        <w:t xml:space="preserve"> kapcsolatokon keresztül valósítja meg a többjátékos módot.</w:t>
+      </w:r>
+    </w:p>
+    <w:p>
+      <w:pPr>
+        <w:numPr>
+          <w:ilvl w:val="0"/>
+          <w:numId w:val="10"/>
+        </w:numPr>
+        <w:spacing w:before="120" w:after="120" w:line="276" w:lineRule="auto"/>
+        <w:jc w:val="both"/>
+        <w:rPr>
+          <w:rFonts w:ascii="Arial" w:hAnsi="Arial" w:cs="Arial"/>
+        </w:rPr>
+      </w:pPr>
+      <w:r>
+        <w:rPr>
+          <w:rFonts w:ascii="Arial" w:hAnsi="Arial" w:cs="Arial"/>
+          <w:b/>
+          <w:bCs/>
+        </w:rPr>
+        <w:t xml:space="preserve">Adattárolási </w:t>
+      </w:r>
+      <w:r>
+        <w:rPr>
+          <w:rFonts w:ascii="Arial" w:hAnsi="Arial" w:cs="Arial"/>
+          <w:b/>
+          <w:bCs/>
+        </w:rPr>
+        <w:t>alrendszer</w:t>
+      </w:r>
+    </w:p>
+    <w:p>
+      <w:pPr>
+        <w:numPr>
+          <w:ilvl w:val="1"/>
+          <w:numId w:val="10"/>
+        </w:numPr>
+        <w:spacing w:before="120" w:after="120" w:line="276" w:lineRule="auto"/>
+        <w:jc w:val="both"/>
+        <w:rPr>
+          <w:rFonts w:ascii="Arial" w:hAnsi="Arial" w:cs="Arial"/>
+        </w:rPr>
+      </w:pPr>
+      <w:r>
+        <w:rPr>
+          <w:rFonts w:ascii="Arial" w:hAnsi="Arial" w:cs="Arial"/>
+        </w:rPr>
+        <w:t>Kezeli a játék mentését és visszatöltését.</w:t>
+      </w:r>
+    </w:p>
+    <w:p>
+      <w:pPr>
+        <w:numPr>
+          <w:ilvl w:val="1"/>
+          <w:numId w:val="10"/>
+        </w:numPr>
+        <w:spacing w:before="120" w:after="120" w:line="276" w:lineRule="auto"/>
+        <w:jc w:val="both"/>
+        <w:rPr>
+          <w:rFonts w:ascii="Arial" w:hAnsi="Arial" w:cs="Arial"/>
+        </w:rPr>
+      </w:pPr>
+      <w:r>
+        <w:rPr>
+          <w:rFonts w:ascii="Arial" w:hAnsi="Arial" w:cs="Arial"/>
+        </w:rPr>
+        <w:t>Naplózza a játék során történt eseményeket.</w:t>
+      </w:r>
+    </w:p>
+    <w:p>
+      <w:pPr>
+        <w:numPr>
+          <w:ilvl w:val="1"/>
+          <w:numId w:val="10"/>
+        </w:numPr>
+        <w:spacing w:before="120" w:after="120" w:line="276" w:lineRule="auto"/>
+        <w:jc w:val="both"/>
+        <w:rPr>
+          <w:rFonts w:ascii="Arial" w:hAnsi="Arial" w:cs="Arial"/>
+        </w:rPr>
+      </w:pPr>
+      <w:r>
+        <w:rPr>
+          <w:rFonts w:ascii="Arial" w:hAnsi="Arial" w:cs="Arial"/>
+        </w:rPr>
+        <w:t xml:space="preserve">Tárolja a </w:t>
+      </w:r>
+      <w:proofErr w:type="spellStart"/>
+      <w:r>
+        <w:rPr>
+          <w:rFonts w:ascii="Arial" w:hAnsi="Arial" w:cs="Arial"/>
+        </w:rPr>
+        <w:t>játékbeli</w:t>
+      </w:r>
+      <w:proofErr w:type="spellEnd"/>
+      <w:r>
+        <w:rPr>
+          <w:rFonts w:ascii="Arial" w:hAnsi="Arial" w:cs="Arial"/>
+        </w:rPr>
+        <w:t xml:space="preserve"> statisztikákat</w:t>
       </w:r>
     </w:p>
     <w:p>
@@ -158,190 +892,198 @@
           <w:color w:val="0000FF"/>
         </w:rPr>
       </w:pPr>
-      <w:r>
+    </w:p>
+    <w:p>
+      <w:pPr>
         <w:rPr>
           <w:i/>
           <w:color w:val="0000FF"/>
         </w:rPr>
-        <w:t xml:space="preserve">[A </w:t>
-      </w:r>
+      </w:pPr>
       <w:r>
         <w:rPr>
           <w:i/>
           <w:color w:val="0000FF"/>
         </w:rPr>
-        <w:t xml:space="preserve">kialakítandó szoftver legmagasabb szintű </w:t>
-      </w:r>
-      <w:proofErr w:type="spellStart"/>
+        <w:t xml:space="preserve">[A </w:t>
+      </w:r>
       <w:r>
         <w:rPr>
           <w:i/>
           <w:color w:val="0000FF"/>
         </w:rPr>
-        <w:t>architekturális</w:t>
-      </w:r>
-      <w:proofErr w:type="spellEnd"/>
+        <w:t xml:space="preserve">kialakítandó szoftver legmagasabb szintű </w:t>
+      </w:r>
+      <w:proofErr w:type="spellStart"/>
       <w:r>
         <w:rPr>
           <w:i/>
           <w:color w:val="0000FF"/>
         </w:rPr>
-        <w:t xml:space="preserve"> képe. A fontosabb alrendszerek felsorolása, a közöttük kialakítandó interfészek lényege, a felhasználói kapcsolatok alapja. Esetleges hálózati és adattárolási elvárások.</w:t>
-      </w:r>
+        <w:t>architekturális</w:t>
+      </w:r>
+      <w:proofErr w:type="spellEnd"/>
       <w:r>
         <w:rPr>
           <w:i/>
           <w:color w:val="0000FF"/>
         </w:rPr>
-        <w:t>]</w:t>
-      </w:r>
-    </w:p>
-    <w:p>
-      <w:pPr>
-        <w:pStyle w:val="Cmsor3"/>
-      </w:pPr>
-      <w:r>
-        <w:t>Funkciók</w:t>
-      </w:r>
-    </w:p>
-    <w:p>
-      <w:pPr>
-        <w:pStyle w:val="magyarazat"/>
-      </w:pPr>
-      <w:r>
-        <w:t>[A feladat kb. 4000 karakteres (</w:t>
-      </w:r>
-      <w:proofErr w:type="spellStart"/>
-      <w:r>
-        <w:t>kb</w:t>
-      </w:r>
-      <w:proofErr w:type="spellEnd"/>
-      <w:r>
-        <w:t xml:space="preserve"> 1,5 oldal) részletezettségű magyar nyelvű leírása. Nem szerepelhetnek informatikai kifejezések.]</w:t>
-      </w:r>
-    </w:p>
-    <w:p>
-      <w:pPr>
-        <w:pStyle w:val="Cmsor3"/>
-      </w:pPr>
-      <w:r>
-        <w:t>Felhasználók</w:t>
-      </w:r>
-    </w:p>
-    <w:p>
-      <w:pPr>
+        <w:t xml:space="preserve"> képe. A fontosabb alrendszerek felsorolása, a közöttük kialakítandó interfészek lényege, a felhasználói kapcsolatok alapja. Esetleges hálózati és adattárolási elvárások.</w:t>
+      </w:r>
+      <w:r>
         <w:rPr>
           <w:i/>
           <w:color w:val="0000FF"/>
         </w:rPr>
-      </w:pPr>
-      <w:r>
+        <w:t>]</w:t>
+      </w:r>
+    </w:p>
+    <w:p>
+      <w:pPr>
+        <w:pStyle w:val="Cmsor3"/>
+      </w:pPr>
+      <w:r>
+        <w:t>Funkciók</w:t>
+      </w:r>
+    </w:p>
+    <w:p>
+      <w:pPr>
+        <w:pStyle w:val="magyarazat"/>
+      </w:pPr>
+      <w:r>
+        <w:t>[A feladat kb. 4000 karakteres (</w:t>
+      </w:r>
+      <w:proofErr w:type="spellStart"/>
+      <w:r>
+        <w:t>kb</w:t>
+      </w:r>
+      <w:proofErr w:type="spellEnd"/>
+      <w:r>
+        <w:t xml:space="preserve"> 1,5 oldal) részletezettségű magyar nyelvű leírása. Nem szerepelhetnek informatikai kifejezések.]</w:t>
+      </w:r>
+    </w:p>
+    <w:p>
+      <w:pPr>
+        <w:pStyle w:val="Cmsor3"/>
+      </w:pPr>
+      <w:r>
+        <w:t>Felhasználók</w:t>
+      </w:r>
+    </w:p>
+    <w:p>
+      <w:pPr>
         <w:rPr>
           <w:i/>
           <w:color w:val="0000FF"/>
         </w:rPr>
-        <w:t xml:space="preserve">[A </w:t>
-      </w:r>
+      </w:pPr>
       <w:r>
         <w:rPr>
           <w:i/>
           <w:color w:val="0000FF"/>
         </w:rPr>
-        <w:t>felhasználók jellemzői, tulajdonságai</w:t>
+        <w:t xml:space="preserve">[A </w:t>
       </w:r>
       <w:r>
         <w:rPr>
           <w:i/>
           <w:color w:val="0000FF"/>
         </w:rPr>
-        <w:t>]</w:t>
-      </w:r>
-    </w:p>
-    <w:p>
-      <w:pPr>
-        <w:pStyle w:val="Cmsor3"/>
-      </w:pPr>
-      <w:r>
-        <w:t>Korlátozások</w:t>
-      </w:r>
-    </w:p>
-    <w:p>
-      <w:pPr>
+        <w:t>felhasználók jellemzői, tulajdonságai</w:t>
+      </w:r>
+      <w:r>
         <w:rPr>
           <w:i/>
           <w:color w:val="0000FF"/>
         </w:rPr>
-      </w:pPr>
-      <w:r>
+        <w:t>]</w:t>
+      </w:r>
+    </w:p>
+    <w:p>
+      <w:pPr>
+        <w:pStyle w:val="Cmsor3"/>
+      </w:pPr>
+      <w:r>
+        <w:t>Korlátozások</w:t>
+      </w:r>
+    </w:p>
+    <w:p>
+      <w:pPr>
         <w:rPr>
           <w:i/>
           <w:color w:val="0000FF"/>
         </w:rPr>
-        <w:t>[</w:t>
-      </w:r>
+      </w:pPr>
       <w:r>
         <w:rPr>
           <w:i/>
           <w:color w:val="0000FF"/>
         </w:rPr>
-        <w:t>Az elkészítendő szoftverre vonatkozó – általában nem funkcionális - előírások, korlátozások.</w:t>
+        <w:t>[</w:t>
       </w:r>
       <w:r>
         <w:rPr>
           <w:i/>
           <w:color w:val="0000FF"/>
         </w:rPr>
-        <w:t>]</w:t>
-      </w:r>
-    </w:p>
-    <w:p>
-      <w:pPr>
-        <w:pStyle w:val="Cmsor3"/>
-      </w:pPr>
-      <w:r>
-        <w:t>Feltételezések, kapcsolatok</w:t>
-      </w:r>
-    </w:p>
-    <w:p>
-      <w:pPr>
+        <w:t>Az elkészítendő szoftverre vonatkozó – általában nem funkcionális - előírások, korlátozások.</w:t>
+      </w:r>
+      <w:r>
         <w:rPr>
           <w:i/>
           <w:color w:val="0000FF"/>
         </w:rPr>
-      </w:pPr>
-      <w:r>
+        <w:t>]</w:t>
+      </w:r>
+    </w:p>
+    <w:p>
+      <w:pPr>
+        <w:pStyle w:val="Cmsor3"/>
+      </w:pPr>
+      <w:r>
+        <w:t>Feltételezések, kapcsolatok</w:t>
+      </w:r>
+    </w:p>
+    <w:p>
+      <w:pPr>
         <w:rPr>
           <w:i/>
           <w:color w:val="0000FF"/>
         </w:rPr>
-        <w:t>[A</w:t>
-      </w:r>
+      </w:pPr>
       <w:r>
         <w:rPr>
           <w:i/>
           <w:color w:val="0000FF"/>
         </w:rPr>
-        <w:t xml:space="preserve"> Hivatkozásokban felsorolt</w:t>
+        <w:t>[A</w:t>
       </w:r>
       <w:r>
         <w:rPr>
           <w:i/>
           <w:color w:val="0000FF"/>
         </w:rPr>
-        <w:t xml:space="preserve"> anyagok, web-oldalak </w:t>
+        <w:t xml:space="preserve"> Hivatkozásokban felsorolt</w:t>
       </w:r>
       <w:r>
         <w:rPr>
           <w:i/>
           <w:color w:val="0000FF"/>
         </w:rPr>
-        <w:t>kapcsolódása a feladathoz, melyik milyen szempontból érdekes, milyen inputot ad.</w:t>
+        <w:t xml:space="preserve"> anyagok, web-oldalak </w:t>
       </w:r>
       <w:r>
         <w:rPr>
           <w:i/>
           <w:color w:val="0000FF"/>
         </w:rPr>
+        <w:t>kapcsolódása a feladathoz, melyik milyen szempontból érdekes, milyen inputot ad.</w:t>
+      </w:r>
+      <w:r>
+        <w:rPr>
+          <w:i/>
+          <w:color w:val="0000FF"/>
+        </w:rPr>
         <w:t>]</w:t>
       </w:r>
     </w:p>
@@ -382,23 +1124,23 @@
         <w:t>Prioritás az RFC 2119 alapján</w:t>
       </w:r>
       <w:r>
-        <w:t xml:space="preserve"> (alapvető: MUST, fontos: SHOULD, opcionális: </w:t>
+        <w:t xml:space="preserve"> (alapvető: MUST, fontos: SHOULD, opcionális: MAY)</w:t>
+      </w:r>
+      <w:r>
+        <w:t>.</w:t>
+      </w:r>
+      <w:r>
+        <w:t xml:space="preserve"> Az alapvető követelmények nem teljesítése végzetes</w:t>
+      </w:r>
+      <w:r>
+        <w:t xml:space="preserve"> hiba, a rendszer nem fogadható el</w:t>
+      </w:r>
+      <w:r>
+        <w:t xml:space="preserve">. </w:t>
       </w:r>
       <w:r>
         <w:lastRenderedPageBreak/>
-        <w:t>MAY)</w:t>
-      </w:r>
-      <w:r>
-        <w:t>.</w:t>
-      </w:r>
-      <w:r>
-        <w:t xml:space="preserve"> Az alapvető követelmények nem teljesítése végzetes</w:t>
-      </w:r>
-      <w:r>
-        <w:t xml:space="preserve"> hiba, a rendszer nem fogadható el</w:t>
-      </w:r>
-      <w:r>
-        <w:t>. Forrás alatt a követelményt előíró anyagot, szervezetet kell érteni. Esetünkben forrás lehet maga a csapat is, mikor ő talál ki követelményt</w:t>
+        <w:t>Forrás alatt a követelményt előíró anyagot, szervezetet kell érteni. Esetünkben forrás lehet maga a csapat is, mikor ő talál ki követelményt</w:t>
       </w:r>
       <w:r>
         <w:t xml:space="preserve">. </w:t>
@@ -2625,7 +3367,7 @@
         <w:noProof/>
         <w:lang w:val="en-US"/>
       </w:rPr>
-      <w:t>2025-02-15</w:t>
+      <w:t>2025-02-18</w:t>
     </w:r>
     <w:r>
       <w:rPr>
@@ -3516,6 +4258,127 @@
     </w:lvl>
   </w:abstractNum>
   <w:abstractNum w:abstractNumId="6" w15:restartNumberingAfterBreak="0">
+    <w:nsid w:val="51F01868"/>
+    <w:multiLevelType w:val="multilevel"/>
+    <w:tmpl w:val="F9CEF63C"/>
+    <w:lvl w:ilvl="0">
+      <w:start w:val="1"/>
+      <w:numFmt w:val="lowerLetter"/>
+      <w:lvlText w:val="%1."/>
+      <w:lvlJc w:val="left"/>
+      <w:pPr>
+        <w:tabs>
+          <w:tab w:val="num" w:pos="720"/>
+        </w:tabs>
+        <w:ind w:left="720" w:hanging="360"/>
+      </w:pPr>
+      <w:rPr>
+        <w:i/>
+        <w:iCs/>
+      </w:rPr>
+    </w:lvl>
+    <w:lvl w:ilvl="1">
+      <w:start w:val="1"/>
+      <w:numFmt w:val="bullet"/>
+      <w:lvlText w:val="o"/>
+      <w:lvlJc w:val="left"/>
+      <w:pPr>
+        <w:tabs>
+          <w:tab w:val="num" w:pos="1440"/>
+        </w:tabs>
+        <w:ind w:left="1440" w:hanging="360"/>
+      </w:pPr>
+      <w:rPr>
+        <w:rFonts w:ascii="Courier New" w:hAnsi="Courier New" w:hint="default"/>
+        <w:sz w:val="20"/>
+      </w:rPr>
+    </w:lvl>
+    <w:lvl w:ilvl="2" w:tentative="1">
+      <w:start w:val="1"/>
+      <w:numFmt w:val="decimal"/>
+      <w:lvlText w:val="%3."/>
+      <w:lvlJc w:val="left"/>
+      <w:pPr>
+        <w:tabs>
+          <w:tab w:val="num" w:pos="2160"/>
+        </w:tabs>
+        <w:ind w:left="2160" w:hanging="360"/>
+      </w:pPr>
+    </w:lvl>
+    <w:lvl w:ilvl="3" w:tentative="1">
+      <w:start w:val="1"/>
+      <w:numFmt w:val="decimal"/>
+      <w:lvlText w:val="%4."/>
+      <w:lvlJc w:val="left"/>
+      <w:pPr>
+        <w:tabs>
+          <w:tab w:val="num" w:pos="2880"/>
+        </w:tabs>
+        <w:ind w:left="2880" w:hanging="360"/>
+      </w:pPr>
+    </w:lvl>
+    <w:lvl w:ilvl="4" w:tentative="1">
+      <w:start w:val="1"/>
+      <w:numFmt w:val="decimal"/>
+      <w:lvlText w:val="%5."/>
+      <w:lvlJc w:val="left"/>
+      <w:pPr>
+        <w:tabs>
+          <w:tab w:val="num" w:pos="3600"/>
+        </w:tabs>
+        <w:ind w:left="3600" w:hanging="360"/>
+      </w:pPr>
+    </w:lvl>
+    <w:lvl w:ilvl="5" w:tentative="1">
+      <w:start w:val="1"/>
+      <w:numFmt w:val="decimal"/>
+      <w:lvlText w:val="%6."/>
+      <w:lvlJc w:val="left"/>
+      <w:pPr>
+        <w:tabs>
+          <w:tab w:val="num" w:pos="4320"/>
+        </w:tabs>
+        <w:ind w:left="4320" w:hanging="360"/>
+      </w:pPr>
+    </w:lvl>
+    <w:lvl w:ilvl="6" w:tentative="1">
+      <w:start w:val="1"/>
+      <w:numFmt w:val="decimal"/>
+      <w:lvlText w:val="%7."/>
+      <w:lvlJc w:val="left"/>
+      <w:pPr>
+        <w:tabs>
+          <w:tab w:val="num" w:pos="5040"/>
+        </w:tabs>
+        <w:ind w:left="5040" w:hanging="360"/>
+      </w:pPr>
+    </w:lvl>
+    <w:lvl w:ilvl="7" w:tentative="1">
+      <w:start w:val="1"/>
+      <w:numFmt w:val="decimal"/>
+      <w:lvlText w:val="%8."/>
+      <w:lvlJc w:val="left"/>
+      <w:pPr>
+        <w:tabs>
+          <w:tab w:val="num" w:pos="5760"/>
+        </w:tabs>
+        <w:ind w:left="5760" w:hanging="360"/>
+      </w:pPr>
+    </w:lvl>
+    <w:lvl w:ilvl="8" w:tentative="1">
+      <w:start w:val="1"/>
+      <w:numFmt w:val="decimal"/>
+      <w:lvlText w:val="%9."/>
+      <w:lvlJc w:val="left"/>
+      <w:pPr>
+        <w:tabs>
+          <w:tab w:val="num" w:pos="6480"/>
+        </w:tabs>
+        <w:ind w:left="6480" w:hanging="360"/>
+      </w:pPr>
+    </w:lvl>
+  </w:abstractNum>
+  <w:abstractNum w:abstractNumId="7" w15:restartNumberingAfterBreak="0">
     <w:nsid w:val="62A63946"/>
     <w:multiLevelType w:val="multilevel"/>
     <w:tmpl w:val="F482C19A"/>
@@ -3655,7 +4518,7 @@
       </w:rPr>
     </w:lvl>
   </w:abstractNum>
-  <w:abstractNum w:abstractNumId="7" w15:restartNumberingAfterBreak="0">
+  <w:abstractNum w:abstractNumId="8" w15:restartNumberingAfterBreak="0">
     <w:nsid w:val="65D14A51"/>
     <w:multiLevelType w:val="multilevel"/>
     <w:tmpl w:val="DF041E76"/>
@@ -3795,7 +4658,7 @@
       </w:rPr>
     </w:lvl>
   </w:abstractNum>
-  <w:abstractNum w:abstractNumId="8" w15:restartNumberingAfterBreak="0">
+  <w:abstractNum w:abstractNumId="9" w15:restartNumberingAfterBreak="0">
     <w:nsid w:val="775A042E"/>
     <w:multiLevelType w:val="multilevel"/>
     <w:tmpl w:val="8A626B64"/>
@@ -3948,13 +4811,13 @@
     <w:abstractNumId w:val="2"/>
   </w:num>
   <w:num w:numId="2" w16cid:durableId="650523983">
+    <w:abstractNumId w:val="9"/>
+  </w:num>
+  <w:num w:numId="3" w16cid:durableId="1170560230">
     <w:abstractNumId w:val="8"/>
   </w:num>
-  <w:num w:numId="3" w16cid:durableId="1170560230">
+  <w:num w:numId="4" w16cid:durableId="1202480319">
     <w:abstractNumId w:val="7"/>
-  </w:num>
-  <w:num w:numId="4" w16cid:durableId="1202480319">
-    <w:abstractNumId w:val="6"/>
   </w:num>
   <w:num w:numId="5" w16cid:durableId="1356544036">
     <w:abstractNumId w:val="1"/>
@@ -3970,6 +4833,9 @@
   </w:num>
   <w:num w:numId="9" w16cid:durableId="1300646589">
     <w:abstractNumId w:val="0"/>
+  </w:num>
+  <w:num w:numId="10" w16cid:durableId="1467897022">
+    <w:abstractNumId w:val="6"/>
   </w:num>
 </w:numbering>
 </file>

</xml_diff>

<commit_message>
Revert "Az első appos commitom"
This reverts commit 1221de2b4249b4e4b475ea0c5586c6795451280b.
</commit_message>
<xml_diff>
--- a/templ_02_0_TSZ.docx
+++ b/templ_02_0_TSZ.docx
@@ -146,7 +146,6 @@
     <w:p>
       <w:pPr>
         <w:pStyle w:val="Cmsor3"/>
-        <w:spacing w:after="120"/>
       </w:pPr>
       <w:r>
         <w:t>Általános áttekintés</w:t>
@@ -154,981 +153,244 @@
     </w:p>
     <w:p>
       <w:pPr>
-        <w:tabs>
-          <w:tab w:val="num" w:pos="720"/>
-        </w:tabs>
-        <w:spacing w:before="120" w:after="120" w:line="276" w:lineRule="auto"/>
-        <w:jc w:val="both"/>
-        <w:rPr>
-          <w:rFonts w:ascii="Arial" w:hAnsi="Arial" w:cs="Arial"/>
-        </w:rPr>
-      </w:pPr>
-      <w:r>
-        <w:rPr>
-          <w:rFonts w:ascii="Arial" w:hAnsi="Arial" w:cs="Arial"/>
-        </w:rPr>
-        <w:t xml:space="preserve">A rendszer moduláris felépítésű, </w:t>
-      </w:r>
-      <w:r>
-        <w:rPr>
-          <w:rFonts w:ascii="Arial" w:hAnsi="Arial" w:cs="Arial"/>
-        </w:rPr>
-        <w:t xml:space="preserve">amely a következő fontosabb </w:t>
-      </w:r>
-      <w:r>
-        <w:rPr>
-          <w:rFonts w:ascii="Arial" w:hAnsi="Arial" w:cs="Arial"/>
-        </w:rPr>
-        <w:t>alrendszerek</w:t>
-      </w:r>
-      <w:r>
-        <w:rPr>
-          <w:rFonts w:ascii="Arial" w:hAnsi="Arial" w:cs="Arial"/>
-        </w:rPr>
-        <w:t>ből áll:</w:t>
-      </w:r>
-    </w:p>
-    <w:p>
-      <w:pPr>
-        <w:numPr>
-          <w:ilvl w:val="0"/>
-          <w:numId w:val="10"/>
-        </w:numPr>
-        <w:spacing w:before="120" w:after="120" w:line="276" w:lineRule="auto"/>
-        <w:jc w:val="both"/>
-        <w:rPr>
-          <w:rFonts w:ascii="Arial" w:hAnsi="Arial" w:cs="Arial"/>
-        </w:rPr>
-      </w:pPr>
-      <w:r>
-        <w:rPr>
-          <w:rFonts w:ascii="Arial" w:hAnsi="Arial" w:cs="Arial"/>
-          <w:b/>
-          <w:bCs/>
-        </w:rPr>
-        <w:t>L</w:t>
-      </w:r>
-      <w:r>
-        <w:rPr>
-          <w:rFonts w:ascii="Arial" w:hAnsi="Arial" w:cs="Arial"/>
-          <w:b/>
-          <w:bCs/>
-        </w:rPr>
-        <w:t xml:space="preserve">ogikai </w:t>
-      </w:r>
-      <w:r>
-        <w:rPr>
-          <w:rFonts w:ascii="Arial" w:hAnsi="Arial" w:cs="Arial"/>
-          <w:b/>
-          <w:bCs/>
-        </w:rPr>
-        <w:t>alrendszer</w:t>
-      </w:r>
-    </w:p>
-    <w:p>
-      <w:pPr>
-        <w:numPr>
-          <w:ilvl w:val="1"/>
-          <w:numId w:val="10"/>
-        </w:numPr>
-        <w:spacing w:before="120" w:after="120" w:line="276" w:lineRule="auto"/>
-        <w:jc w:val="both"/>
-        <w:rPr>
-          <w:rFonts w:ascii="Arial" w:hAnsi="Arial" w:cs="Arial"/>
-        </w:rPr>
-      </w:pPr>
-      <w:r>
-        <w:rPr>
-          <w:rFonts w:ascii="Arial" w:hAnsi="Arial" w:cs="Arial"/>
-        </w:rPr>
-        <w:t>kezeli a</w:t>
-      </w:r>
-      <w:r>
-        <w:rPr>
-          <w:rFonts w:ascii="Arial" w:hAnsi="Arial" w:cs="Arial"/>
-        </w:rPr>
-        <w:t xml:space="preserve"> </w:t>
+        <w:rPr>
+          <w:i/>
+          <w:color w:val="0000FF"/>
+        </w:rPr>
+      </w:pPr>
+      <w:r>
+        <w:rPr>
+          <w:i/>
+          <w:color w:val="0000FF"/>
+        </w:rPr>
+        <w:t xml:space="preserve">[A </w:t>
+      </w:r>
+      <w:r>
+        <w:rPr>
+          <w:i/>
+          <w:color w:val="0000FF"/>
+        </w:rPr>
+        <w:t xml:space="preserve">kialakítandó szoftver legmagasabb szintű </w:t>
       </w:r>
       <w:proofErr w:type="spellStart"/>
       <w:r>
         <w:rPr>
-          <w:rFonts w:ascii="Arial" w:hAnsi="Arial" w:cs="Arial"/>
-        </w:rPr>
-        <w:t>tektonok</w:t>
+          <w:i/>
+          <w:color w:val="0000FF"/>
+        </w:rPr>
+        <w:t>architekturális</w:t>
       </w:r>
       <w:proofErr w:type="spellEnd"/>
       <w:r>
         <w:rPr>
-          <w:rFonts w:ascii="Arial" w:hAnsi="Arial" w:cs="Arial"/>
-        </w:rPr>
-        <w:t xml:space="preserve"> </w:t>
-      </w:r>
-      <w:r>
-        <w:rPr>
-          <w:rFonts w:ascii="Arial" w:hAnsi="Arial" w:cs="Arial"/>
-        </w:rPr>
-        <w:t>fejlődését</w:t>
-      </w:r>
-      <w:r>
-        <w:rPr>
-          <w:rFonts w:ascii="Arial" w:hAnsi="Arial" w:cs="Arial"/>
-        </w:rPr>
-        <w:t xml:space="preserve">, </w:t>
-      </w:r>
-      <w:r>
-        <w:rPr>
-          <w:rFonts w:ascii="Arial" w:hAnsi="Arial" w:cs="Arial"/>
-        </w:rPr>
-        <w:t xml:space="preserve">térbeli elhelyezkedését és </w:t>
-      </w:r>
-      <w:r>
-        <w:rPr>
-          <w:rFonts w:ascii="Arial" w:hAnsi="Arial" w:cs="Arial"/>
-        </w:rPr>
-        <w:t xml:space="preserve">szomszédsági </w:t>
-      </w:r>
-      <w:r>
-        <w:rPr>
-          <w:rFonts w:ascii="Arial" w:hAnsi="Arial" w:cs="Arial"/>
-        </w:rPr>
-        <w:t>kapcsolatait</w:t>
-      </w:r>
-      <w:r>
-        <w:rPr>
-          <w:rFonts w:ascii="Arial" w:hAnsi="Arial" w:cs="Arial"/>
-        </w:rPr>
-        <w:t>;</w:t>
-      </w:r>
-    </w:p>
-    <w:p>
-      <w:pPr>
-        <w:numPr>
-          <w:ilvl w:val="1"/>
-          <w:numId w:val="10"/>
-        </w:numPr>
-        <w:spacing w:before="120" w:after="120" w:line="276" w:lineRule="auto"/>
-        <w:jc w:val="both"/>
-        <w:rPr>
-          <w:rFonts w:ascii="Arial" w:hAnsi="Arial" w:cs="Arial"/>
-        </w:rPr>
-      </w:pPr>
-      <w:r>
-        <w:rPr>
-          <w:rFonts w:ascii="Arial" w:hAnsi="Arial" w:cs="Arial"/>
-        </w:rPr>
-        <w:t>szabályozza</w:t>
-      </w:r>
-      <w:r>
-        <w:rPr>
-          <w:rFonts w:ascii="Arial" w:hAnsi="Arial" w:cs="Arial"/>
-        </w:rPr>
-        <w:t xml:space="preserve"> </w:t>
-      </w:r>
-      <w:r>
-        <w:rPr>
-          <w:rFonts w:ascii="Arial" w:hAnsi="Arial" w:cs="Arial"/>
-        </w:rPr>
-        <w:t>a gombák</w:t>
-      </w:r>
-      <w:r>
-        <w:rPr>
-          <w:rFonts w:ascii="Arial" w:hAnsi="Arial" w:cs="Arial"/>
-        </w:rPr>
-        <w:t xml:space="preserve"> helyzetét</w:t>
-      </w:r>
-      <w:r>
-        <w:rPr>
-          <w:rFonts w:ascii="Arial" w:hAnsi="Arial" w:cs="Arial"/>
-        </w:rPr>
-        <w:t xml:space="preserve">, </w:t>
-      </w:r>
-      <w:r>
-        <w:rPr>
-          <w:rFonts w:ascii="Arial" w:hAnsi="Arial" w:cs="Arial"/>
-        </w:rPr>
-        <w:t>állapotát</w:t>
-      </w:r>
-      <w:r>
-        <w:rPr>
-          <w:rFonts w:ascii="Arial" w:hAnsi="Arial" w:cs="Arial"/>
-        </w:rPr>
-        <w:t>,</w:t>
-      </w:r>
-      <w:r>
-        <w:rPr>
-          <w:rFonts w:ascii="Arial" w:hAnsi="Arial" w:cs="Arial"/>
-        </w:rPr>
-        <w:t xml:space="preserve"> spóraszórás</w:t>
-      </w:r>
-      <w:r>
-        <w:rPr>
-          <w:rFonts w:ascii="Arial" w:hAnsi="Arial" w:cs="Arial"/>
-        </w:rPr>
-        <w:t>át és új gombatestek kifejlődését;</w:t>
-      </w:r>
-    </w:p>
-    <w:p>
-      <w:pPr>
-        <w:numPr>
-          <w:ilvl w:val="1"/>
-          <w:numId w:val="10"/>
-        </w:numPr>
-        <w:spacing w:before="120" w:after="120" w:line="276" w:lineRule="auto"/>
-        <w:jc w:val="both"/>
-        <w:rPr>
-          <w:rFonts w:ascii="Arial" w:hAnsi="Arial" w:cs="Arial"/>
-        </w:rPr>
-      </w:pPr>
-      <w:r>
-        <w:rPr>
-          <w:rFonts w:ascii="Arial" w:hAnsi="Arial" w:cs="Arial"/>
-        </w:rPr>
-        <w:t>szabályozza</w:t>
-      </w:r>
-      <w:r>
-        <w:rPr>
-          <w:rFonts w:ascii="Arial" w:hAnsi="Arial" w:cs="Arial"/>
-        </w:rPr>
-        <w:t xml:space="preserve"> a gombafonalak növekedését </w:t>
-      </w:r>
-      <w:r>
-        <w:rPr>
-          <w:rFonts w:ascii="Arial" w:hAnsi="Arial" w:cs="Arial"/>
-        </w:rPr>
-        <w:t xml:space="preserve">és életciklusát (pl. </w:t>
+          <w:i/>
+          <w:color w:val="0000FF"/>
+        </w:rPr>
+        <w:t xml:space="preserve"> képe. A fontosabb alrendszerek felsorolása, a közöttük kialakítandó interfészek lényege, a felhasználói kapcsolatok alapja. Esetleges hálózati és adattárolási elvárások.</w:t>
+      </w:r>
+      <w:r>
+        <w:rPr>
+          <w:i/>
+          <w:color w:val="0000FF"/>
+        </w:rPr>
+        <w:t>]</w:t>
+      </w:r>
+    </w:p>
+    <w:p>
+      <w:pPr>
+        <w:pStyle w:val="Cmsor3"/>
+      </w:pPr>
+      <w:r>
+        <w:t>Funkciók</w:t>
+      </w:r>
+    </w:p>
+    <w:p>
+      <w:pPr>
+        <w:pStyle w:val="magyarazat"/>
+      </w:pPr>
+      <w:r>
+        <w:t>[A feladat kb. 4000 karakteres (</w:t>
       </w:r>
       <w:proofErr w:type="spellStart"/>
       <w:r>
-        <w:rPr>
-          <w:rFonts w:ascii="Arial" w:hAnsi="Arial" w:cs="Arial"/>
-        </w:rPr>
-        <w:t>tektontörés</w:t>
+        <w:t>kb</w:t>
       </w:r>
       <w:proofErr w:type="spellEnd"/>
       <w:r>
-        <w:rPr>
-          <w:rFonts w:ascii="Arial" w:hAnsi="Arial" w:cs="Arial"/>
-        </w:rPr>
-        <w:t xml:space="preserve"> </w:t>
-      </w:r>
-      <w:r>
-        <w:rPr>
-          <w:rFonts w:ascii="Arial" w:hAnsi="Arial" w:cs="Arial"/>
-        </w:rPr>
-        <w:t xml:space="preserve">vagy elfogyasztásuk </w:t>
-      </w:r>
-      <w:r>
-        <w:rPr>
-          <w:rFonts w:ascii="Arial" w:hAnsi="Arial" w:cs="Arial"/>
-        </w:rPr>
-        <w:t>esetén)</w:t>
-      </w:r>
-      <w:r>
-        <w:rPr>
-          <w:rFonts w:ascii="Arial" w:hAnsi="Arial" w:cs="Arial"/>
-        </w:rPr>
-        <w:t>;</w:t>
-      </w:r>
-    </w:p>
-    <w:p>
-      <w:pPr>
-        <w:numPr>
-          <w:ilvl w:val="1"/>
-          <w:numId w:val="10"/>
-        </w:numPr>
-        <w:spacing w:before="120" w:after="120" w:line="276" w:lineRule="auto"/>
-        <w:jc w:val="both"/>
-        <w:rPr>
-          <w:rFonts w:ascii="Arial" w:hAnsi="Arial" w:cs="Arial"/>
-        </w:rPr>
-      </w:pPr>
-      <w:r>
-        <w:rPr>
-          <w:rFonts w:ascii="Arial" w:hAnsi="Arial" w:cs="Arial"/>
-        </w:rPr>
-        <w:t>meghatározza</w:t>
-      </w:r>
-      <w:r>
-        <w:rPr>
-          <w:rFonts w:ascii="Arial" w:hAnsi="Arial" w:cs="Arial"/>
-        </w:rPr>
-        <w:t xml:space="preserve"> a rovarok </w:t>
-      </w:r>
-      <w:r>
-        <w:rPr>
-          <w:rFonts w:ascii="Arial" w:hAnsi="Arial" w:cs="Arial"/>
-        </w:rPr>
-        <w:t>helyzetét</w:t>
-      </w:r>
-      <w:r>
-        <w:rPr>
-          <w:rFonts w:ascii="Arial" w:hAnsi="Arial" w:cs="Arial"/>
-        </w:rPr>
-        <w:t xml:space="preserve">, </w:t>
-      </w:r>
-      <w:r>
-        <w:rPr>
-          <w:rFonts w:ascii="Arial" w:hAnsi="Arial" w:cs="Arial"/>
-        </w:rPr>
-        <w:t>állapotát</w:t>
-      </w:r>
-      <w:r>
-        <w:rPr>
-          <w:rFonts w:ascii="Arial" w:hAnsi="Arial" w:cs="Arial"/>
-        </w:rPr>
-        <w:t xml:space="preserve">, </w:t>
-      </w:r>
-      <w:r>
-        <w:rPr>
-          <w:rFonts w:ascii="Arial" w:hAnsi="Arial" w:cs="Arial"/>
-        </w:rPr>
-        <w:t>mozgásá</w:t>
-      </w:r>
-      <w:r>
-        <w:rPr>
-          <w:rFonts w:ascii="Arial" w:hAnsi="Arial" w:cs="Arial"/>
-        </w:rPr>
-        <w:t>t</w:t>
-      </w:r>
-      <w:r>
-        <w:rPr>
-          <w:rFonts w:ascii="Arial" w:hAnsi="Arial" w:cs="Arial"/>
-        </w:rPr>
-        <w:t xml:space="preserve"> és cselekedetei</w:t>
-      </w:r>
-      <w:r>
-        <w:rPr>
-          <w:rFonts w:ascii="Arial" w:hAnsi="Arial" w:cs="Arial"/>
-        </w:rPr>
-        <w:t>t</w:t>
-      </w:r>
-      <w:r>
-        <w:rPr>
-          <w:rFonts w:ascii="Arial" w:hAnsi="Arial" w:cs="Arial"/>
-        </w:rPr>
+        <w:t xml:space="preserve"> 1,5 oldal) részletezettségű magyar nyelvű leírása. Nem szerepelhetnek informatikai kifejezések.]</w:t>
+      </w:r>
+    </w:p>
+    <w:p>
+      <w:pPr>
+        <w:pStyle w:val="Cmsor3"/>
+      </w:pPr>
+      <w:r>
+        <w:t>Felhasználók</w:t>
+      </w:r>
+    </w:p>
+    <w:p>
+      <w:pPr>
+        <w:rPr>
+          <w:i/>
+          <w:color w:val="0000FF"/>
+        </w:rPr>
+      </w:pPr>
+      <w:r>
+        <w:rPr>
+          <w:i/>
+          <w:color w:val="0000FF"/>
+        </w:rPr>
+        <w:t xml:space="preserve">[A </w:t>
+      </w:r>
+      <w:r>
+        <w:rPr>
+          <w:i/>
+          <w:color w:val="0000FF"/>
+        </w:rPr>
+        <w:t>felhasználók jellemzői, tulajdonságai</w:t>
+      </w:r>
+      <w:r>
+        <w:rPr>
+          <w:i/>
+          <w:color w:val="0000FF"/>
+        </w:rPr>
+        <w:t>]</w:t>
+      </w:r>
+    </w:p>
+    <w:p>
+      <w:pPr>
+        <w:pStyle w:val="Cmsor3"/>
+      </w:pPr>
+      <w:r>
+        <w:t>Korlátozások</w:t>
+      </w:r>
+    </w:p>
+    <w:p>
+      <w:pPr>
+        <w:rPr>
+          <w:i/>
+          <w:color w:val="0000FF"/>
+        </w:rPr>
+      </w:pPr>
+      <w:r>
+        <w:rPr>
+          <w:i/>
+          <w:color w:val="0000FF"/>
+        </w:rPr>
+        <w:t>[</w:t>
+      </w:r>
+      <w:r>
+        <w:rPr>
+          <w:i/>
+          <w:color w:val="0000FF"/>
+        </w:rPr>
+        <w:t>Az elkészítendő szoftverre vonatkozó – általában nem funkcionális - előírások, korlátozások.</w:t>
+      </w:r>
+      <w:r>
+        <w:rPr>
+          <w:i/>
+          <w:color w:val="0000FF"/>
+        </w:rPr>
+        <w:t>]</w:t>
+      </w:r>
+    </w:p>
+    <w:p>
+      <w:pPr>
+        <w:pStyle w:val="Cmsor3"/>
+      </w:pPr>
+      <w:r>
+        <w:t>Feltételezések, kapcsolatok</w:t>
+      </w:r>
+    </w:p>
+    <w:p>
+      <w:pPr>
+        <w:rPr>
+          <w:i/>
+          <w:color w:val="0000FF"/>
+        </w:rPr>
+      </w:pPr>
+      <w:r>
+        <w:rPr>
+          <w:i/>
+          <w:color w:val="0000FF"/>
+        </w:rPr>
+        <w:t>[A</w:t>
+      </w:r>
+      <w:r>
+        <w:rPr>
+          <w:i/>
+          <w:color w:val="0000FF"/>
+        </w:rPr>
+        <w:t xml:space="preserve"> Hivatkozásokban felsorolt</w:t>
+      </w:r>
+      <w:r>
+        <w:rPr>
+          <w:i/>
+          <w:color w:val="0000FF"/>
+        </w:rPr>
+        <w:t xml:space="preserve"> anyagok, web-oldalak </w:t>
+      </w:r>
+      <w:r>
+        <w:rPr>
+          <w:i/>
+          <w:color w:val="0000FF"/>
+        </w:rPr>
+        <w:t>kapcsolódása a feladathoz, melyik milyen szempontból érdekes, milyen inputot ad.</w:t>
+      </w:r>
+      <w:r>
+        <w:rPr>
+          <w:i/>
+          <w:color w:val="0000FF"/>
+        </w:rPr>
+        <w:t>]</w:t>
+      </w:r>
+    </w:p>
+    <w:p/>
+    <w:p>
+      <w:pPr>
+        <w:pStyle w:val="Cmsor20"/>
+      </w:pPr>
+      <w:r>
+        <w:t>Követelmények</w:t>
+      </w:r>
+    </w:p>
+    <w:p>
+      <w:pPr>
+        <w:pStyle w:val="Cmsor3"/>
+      </w:pPr>
+      <w:r>
+        <w:t>Funkcionális követelmények</w:t>
+      </w:r>
+    </w:p>
+    <w:p>
+      <w:pPr>
+        <w:pStyle w:val="magyarazat"/>
+      </w:pPr>
+      <w:r>
+        <w:t>[A</w:t>
+      </w:r>
+      <w:r>
+        <w:t>z alábbi táblázat kitöltésével készítendő. Dolgozzon ki követelmény azonosító rendszert! Az ellenőrzés módja szokásosan bemutatás és/vagy kiértékelés</w:t>
+      </w:r>
+      <w:r>
+        <w:t>, ennek a konkrét megvalósulását kell megadni</w:t>
+      </w:r>
+      <w:r>
+        <w:t xml:space="preserve">. </w:t>
+      </w:r>
+      <w:r>
+        <w:t>Prioritás az RFC 2119 alapján</w:t>
+      </w:r>
+      <w:r>
+        <w:t xml:space="preserve"> (alapvető: MUST, fontos: SHOULD, opcionális: </w:t>
+      </w:r>
+      <w:r>
+        <w:lastRenderedPageBreak/>
+        <w:t>MAY)</w:t>
+      </w:r>
+      <w:r>
         <w:t>.</w:t>
       </w:r>
-    </w:p>
-    <w:p>
-      <w:pPr>
-        <w:numPr>
-          <w:ilvl w:val="0"/>
-          <w:numId w:val="10"/>
-        </w:numPr>
-        <w:spacing w:before="120" w:after="120" w:line="276" w:lineRule="auto"/>
-        <w:jc w:val="both"/>
-        <w:rPr>
-          <w:rFonts w:ascii="Arial" w:hAnsi="Arial" w:cs="Arial"/>
-        </w:rPr>
-      </w:pPr>
-      <w:r>
-        <w:rPr>
-          <w:rFonts w:ascii="Arial" w:hAnsi="Arial" w:cs="Arial"/>
-          <w:b/>
-          <w:bCs/>
-        </w:rPr>
-        <w:t xml:space="preserve">Felhasználói </w:t>
-      </w:r>
-      <w:r>
-        <w:rPr>
-          <w:rFonts w:ascii="Arial" w:hAnsi="Arial" w:cs="Arial"/>
-          <w:b/>
-          <w:bCs/>
-        </w:rPr>
-        <w:t>alrendszer</w:t>
-      </w:r>
-    </w:p>
-    <w:p>
-      <w:pPr>
-        <w:numPr>
-          <w:ilvl w:val="1"/>
-          <w:numId w:val="10"/>
-        </w:numPr>
-        <w:spacing w:before="120" w:after="120" w:line="276" w:lineRule="auto"/>
-        <w:jc w:val="both"/>
-        <w:rPr>
-          <w:rFonts w:ascii="Arial" w:hAnsi="Arial" w:cs="Arial"/>
-        </w:rPr>
-      </w:pPr>
-      <w:r>
-        <w:rPr>
-          <w:rFonts w:ascii="Arial" w:hAnsi="Arial" w:cs="Arial"/>
-        </w:rPr>
-        <w:t>Lehetővé teszi a gombászoknak a fonalak növekedési irányának meghatározását, a spóraszórás időzítését és új gombatestek létrehozását.</w:t>
-      </w:r>
-    </w:p>
-    <w:p>
-      <w:pPr>
-        <w:numPr>
-          <w:ilvl w:val="1"/>
-          <w:numId w:val="10"/>
-        </w:numPr>
-        <w:spacing w:before="120" w:after="120" w:line="276" w:lineRule="auto"/>
-        <w:jc w:val="both"/>
-        <w:rPr>
-          <w:rFonts w:ascii="Arial" w:hAnsi="Arial" w:cs="Arial"/>
-        </w:rPr>
-      </w:pPr>
-      <w:r>
-        <w:rPr>
-          <w:rFonts w:ascii="Arial" w:hAnsi="Arial" w:cs="Arial"/>
-        </w:rPr>
-        <w:t>A rovarászok számára biztosítja a rovarok irányítását és a gombafonalak elvágásának lehetőségét.</w:t>
-      </w:r>
-    </w:p>
-    <w:p>
-      <w:pPr>
-        <w:numPr>
-          <w:ilvl w:val="1"/>
-          <w:numId w:val="10"/>
-        </w:numPr>
-        <w:spacing w:before="120" w:after="120" w:line="276" w:lineRule="auto"/>
-        <w:jc w:val="both"/>
-        <w:rPr>
-          <w:rFonts w:ascii="Arial" w:hAnsi="Arial" w:cs="Arial"/>
-        </w:rPr>
-      </w:pPr>
-      <w:r>
-        <w:rPr>
-          <w:rFonts w:ascii="Arial" w:hAnsi="Arial" w:cs="Arial"/>
-        </w:rPr>
-        <w:t>Valós időben vagy körökre osztott módon fogadja és érvényesíti a játékosok döntéseit.</w:t>
-      </w:r>
-    </w:p>
-    <w:p>
-      <w:pPr>
-        <w:numPr>
-          <w:ilvl w:val="0"/>
-          <w:numId w:val="10"/>
-        </w:numPr>
-        <w:spacing w:before="120" w:after="120" w:line="276" w:lineRule="auto"/>
-        <w:jc w:val="both"/>
-        <w:rPr>
-          <w:rFonts w:ascii="Arial" w:hAnsi="Arial" w:cs="Arial"/>
-        </w:rPr>
-      </w:pPr>
-      <w:r>
-        <w:rPr>
-          <w:rFonts w:ascii="Arial" w:hAnsi="Arial" w:cs="Arial"/>
-          <w:b/>
-          <w:bCs/>
-        </w:rPr>
-        <w:t xml:space="preserve">Megjelenítési </w:t>
-      </w:r>
-      <w:r>
-        <w:rPr>
-          <w:rFonts w:ascii="Arial" w:hAnsi="Arial" w:cs="Arial"/>
-          <w:b/>
-          <w:bCs/>
-        </w:rPr>
-        <w:t>alrendszer</w:t>
-      </w:r>
-    </w:p>
-    <w:p>
-      <w:pPr>
-        <w:numPr>
-          <w:ilvl w:val="1"/>
-          <w:numId w:val="10"/>
-        </w:numPr>
-        <w:spacing w:before="120" w:after="120" w:line="276" w:lineRule="auto"/>
-        <w:jc w:val="both"/>
-        <w:rPr>
-          <w:rFonts w:ascii="Arial" w:hAnsi="Arial" w:cs="Arial"/>
-        </w:rPr>
-      </w:pPr>
-      <w:r>
-        <w:rPr>
-          <w:rFonts w:ascii="Arial" w:hAnsi="Arial" w:cs="Arial"/>
-        </w:rPr>
-        <w:lastRenderedPageBreak/>
-        <w:t>Grafikus vagy konzolos felületet biztosít a játék világának vizualizálására.</w:t>
-      </w:r>
-    </w:p>
-    <w:p>
-      <w:pPr>
-        <w:numPr>
-          <w:ilvl w:val="1"/>
-          <w:numId w:val="10"/>
-        </w:numPr>
-        <w:spacing w:before="120" w:after="120" w:line="276" w:lineRule="auto"/>
-        <w:jc w:val="both"/>
-        <w:rPr>
-          <w:rFonts w:ascii="Arial" w:hAnsi="Arial" w:cs="Arial"/>
-        </w:rPr>
-      </w:pPr>
-      <w:r>
-        <w:rPr>
-          <w:rFonts w:ascii="Arial" w:hAnsi="Arial" w:cs="Arial"/>
-        </w:rPr>
-        <w:t xml:space="preserve">Megjeleníti a </w:t>
-      </w:r>
-      <w:proofErr w:type="spellStart"/>
-      <w:r>
-        <w:rPr>
-          <w:rFonts w:ascii="Arial" w:hAnsi="Arial" w:cs="Arial"/>
-        </w:rPr>
-        <w:t>tektonokat</w:t>
-      </w:r>
-      <w:proofErr w:type="spellEnd"/>
-      <w:r>
-        <w:rPr>
-          <w:rFonts w:ascii="Arial" w:hAnsi="Arial" w:cs="Arial"/>
-        </w:rPr>
-        <w:t>, a rajtuk található gombákat, rovarokat, valamint az eseményeket és változásokat.</w:t>
-      </w:r>
-    </w:p>
-    <w:p>
-      <w:pPr>
-        <w:numPr>
-          <w:ilvl w:val="1"/>
-          <w:numId w:val="10"/>
-        </w:numPr>
-        <w:spacing w:before="120" w:after="120" w:line="276" w:lineRule="auto"/>
-        <w:jc w:val="both"/>
-        <w:rPr>
-          <w:rFonts w:ascii="Arial" w:hAnsi="Arial" w:cs="Arial"/>
-        </w:rPr>
-      </w:pPr>
-      <w:r>
-        <w:rPr>
-          <w:rFonts w:ascii="Arial" w:hAnsi="Arial" w:cs="Arial"/>
-        </w:rPr>
-        <w:t>Játékállapotokat jelenít meg a felhasználók számára (pl. ki vezet, mennyi ideig tart még a játék).</w:t>
-      </w:r>
-    </w:p>
-    <w:p>
-      <w:pPr>
-        <w:numPr>
-          <w:ilvl w:val="0"/>
-          <w:numId w:val="10"/>
-        </w:numPr>
-        <w:spacing w:before="120" w:after="120" w:line="276" w:lineRule="auto"/>
-        <w:jc w:val="both"/>
-        <w:rPr>
-          <w:rFonts w:ascii="Arial" w:hAnsi="Arial" w:cs="Arial"/>
-        </w:rPr>
-      </w:pPr>
-      <w:r>
-        <w:rPr>
-          <w:rFonts w:ascii="Arial" w:hAnsi="Arial" w:cs="Arial"/>
-          <w:b/>
-          <w:bCs/>
-        </w:rPr>
-        <w:t>K</w:t>
-      </w:r>
-      <w:r>
-        <w:rPr>
-          <w:rFonts w:ascii="Arial" w:hAnsi="Arial" w:cs="Arial"/>
-          <w:b/>
-          <w:bCs/>
-        </w:rPr>
-        <w:t xml:space="preserve">ommunikációs </w:t>
-      </w:r>
-      <w:r>
-        <w:rPr>
-          <w:rFonts w:ascii="Arial" w:hAnsi="Arial" w:cs="Arial"/>
-          <w:b/>
-          <w:bCs/>
-        </w:rPr>
-        <w:t>alrendszer</w:t>
-      </w:r>
-    </w:p>
-    <w:p>
-      <w:pPr>
-        <w:numPr>
-          <w:ilvl w:val="1"/>
-          <w:numId w:val="10"/>
-        </w:numPr>
-        <w:spacing w:before="120" w:after="120" w:line="276" w:lineRule="auto"/>
-        <w:jc w:val="both"/>
-        <w:rPr>
-          <w:rFonts w:ascii="Arial" w:hAnsi="Arial" w:cs="Arial"/>
-        </w:rPr>
-      </w:pPr>
-      <w:r>
-        <w:rPr>
-          <w:rFonts w:ascii="Arial" w:hAnsi="Arial" w:cs="Arial"/>
-        </w:rPr>
-        <w:t>Amennyiben a játék többjátékos módot támogat, biztosítja a játékosok közötti adatcserét.</w:t>
-      </w:r>
-    </w:p>
-    <w:p>
-      <w:pPr>
-        <w:numPr>
-          <w:ilvl w:val="1"/>
-          <w:numId w:val="10"/>
-        </w:numPr>
-        <w:spacing w:before="120" w:after="120" w:line="276" w:lineRule="auto"/>
-        <w:jc w:val="both"/>
-        <w:rPr>
-          <w:rFonts w:ascii="Arial" w:hAnsi="Arial" w:cs="Arial"/>
-        </w:rPr>
-      </w:pPr>
-      <w:r>
-        <w:rPr>
-          <w:rFonts w:ascii="Arial" w:hAnsi="Arial" w:cs="Arial"/>
-        </w:rPr>
-        <w:t xml:space="preserve">Szerver-kliens kommunikációval lehetővé teszi a távoli játékot, vagy </w:t>
-      </w:r>
-      <w:proofErr w:type="spellStart"/>
-      <w:r>
-        <w:rPr>
-          <w:rFonts w:ascii="Arial" w:hAnsi="Arial" w:cs="Arial"/>
-        </w:rPr>
-        <w:t>peer-to-peer</w:t>
-      </w:r>
-      <w:proofErr w:type="spellEnd"/>
-      <w:r>
-        <w:rPr>
-          <w:rFonts w:ascii="Arial" w:hAnsi="Arial" w:cs="Arial"/>
-        </w:rPr>
-        <w:t xml:space="preserve"> kapcsolatokon keresztül valósítja meg a többjátékos módot.</w:t>
-      </w:r>
-    </w:p>
-    <w:p>
-      <w:pPr>
-        <w:numPr>
-          <w:ilvl w:val="0"/>
-          <w:numId w:val="10"/>
-        </w:numPr>
-        <w:spacing w:before="120" w:after="120" w:line="276" w:lineRule="auto"/>
-        <w:jc w:val="both"/>
-        <w:rPr>
-          <w:rFonts w:ascii="Arial" w:hAnsi="Arial" w:cs="Arial"/>
-        </w:rPr>
-      </w:pPr>
-      <w:r>
-        <w:rPr>
-          <w:rFonts w:ascii="Arial" w:hAnsi="Arial" w:cs="Arial"/>
-          <w:b/>
-          <w:bCs/>
-        </w:rPr>
-        <w:t xml:space="preserve">Adattárolási </w:t>
-      </w:r>
-      <w:r>
-        <w:rPr>
-          <w:rFonts w:ascii="Arial" w:hAnsi="Arial" w:cs="Arial"/>
-          <w:b/>
-          <w:bCs/>
-        </w:rPr>
-        <w:t>alrendszer</w:t>
-      </w:r>
-    </w:p>
-    <w:p>
-      <w:pPr>
-        <w:numPr>
-          <w:ilvl w:val="1"/>
-          <w:numId w:val="10"/>
-        </w:numPr>
-        <w:spacing w:before="120" w:after="120" w:line="276" w:lineRule="auto"/>
-        <w:jc w:val="both"/>
-        <w:rPr>
-          <w:rFonts w:ascii="Arial" w:hAnsi="Arial" w:cs="Arial"/>
-        </w:rPr>
-      </w:pPr>
-      <w:r>
-        <w:rPr>
-          <w:rFonts w:ascii="Arial" w:hAnsi="Arial" w:cs="Arial"/>
-        </w:rPr>
-        <w:t>Kezeli a játék mentését és visszatöltését.</w:t>
-      </w:r>
-    </w:p>
-    <w:p>
-      <w:pPr>
-        <w:numPr>
-          <w:ilvl w:val="1"/>
-          <w:numId w:val="10"/>
-        </w:numPr>
-        <w:spacing w:before="120" w:after="120" w:line="276" w:lineRule="auto"/>
-        <w:jc w:val="both"/>
-        <w:rPr>
-          <w:rFonts w:ascii="Arial" w:hAnsi="Arial" w:cs="Arial"/>
-        </w:rPr>
-      </w:pPr>
-      <w:r>
-        <w:rPr>
-          <w:rFonts w:ascii="Arial" w:hAnsi="Arial" w:cs="Arial"/>
-        </w:rPr>
-        <w:t>Naplózza a játék során történt eseményeket.</w:t>
-      </w:r>
-    </w:p>
-    <w:p>
-      <w:pPr>
-        <w:numPr>
-          <w:ilvl w:val="1"/>
-          <w:numId w:val="10"/>
-        </w:numPr>
-        <w:spacing w:before="120" w:after="120" w:line="276" w:lineRule="auto"/>
-        <w:jc w:val="both"/>
-        <w:rPr>
-          <w:rFonts w:ascii="Arial" w:hAnsi="Arial" w:cs="Arial"/>
-        </w:rPr>
-      </w:pPr>
-      <w:r>
-        <w:rPr>
-          <w:rFonts w:ascii="Arial" w:hAnsi="Arial" w:cs="Arial"/>
-        </w:rPr>
-        <w:t xml:space="preserve">Tárolja a </w:t>
-      </w:r>
-      <w:proofErr w:type="spellStart"/>
-      <w:r>
-        <w:rPr>
-          <w:rFonts w:ascii="Arial" w:hAnsi="Arial" w:cs="Arial"/>
-        </w:rPr>
-        <w:t>játékbeli</w:t>
-      </w:r>
-      <w:proofErr w:type="spellEnd"/>
-      <w:r>
-        <w:rPr>
-          <w:rFonts w:ascii="Arial" w:hAnsi="Arial" w:cs="Arial"/>
-        </w:rPr>
-        <w:t xml:space="preserve"> statisztikákat</w:t>
-      </w:r>
-    </w:p>
-    <w:p>
-      <w:pPr>
-        <w:rPr>
-          <w:i/>
-          <w:color w:val="0000FF"/>
-        </w:rPr>
-      </w:pPr>
-    </w:p>
-    <w:p>
-      <w:pPr>
-        <w:rPr>
-          <w:i/>
-          <w:color w:val="0000FF"/>
-        </w:rPr>
-      </w:pPr>
-      <w:r>
-        <w:rPr>
-          <w:i/>
-          <w:color w:val="0000FF"/>
-        </w:rPr>
-        <w:t xml:space="preserve">[A </w:t>
-      </w:r>
-      <w:r>
-        <w:rPr>
-          <w:i/>
-          <w:color w:val="0000FF"/>
-        </w:rPr>
-        <w:t xml:space="preserve">kialakítandó szoftver legmagasabb szintű </w:t>
-      </w:r>
-      <w:proofErr w:type="spellStart"/>
-      <w:r>
-        <w:rPr>
-          <w:i/>
-          <w:color w:val="0000FF"/>
-        </w:rPr>
-        <w:t>architekturális</w:t>
-      </w:r>
-      <w:proofErr w:type="spellEnd"/>
-      <w:r>
-        <w:rPr>
-          <w:i/>
-          <w:color w:val="0000FF"/>
-        </w:rPr>
-        <w:t xml:space="preserve"> képe. A fontosabb alrendszerek felsorolása, a közöttük kialakítandó interfészek lényege, a felhasználói kapcsolatok alapja. Esetleges hálózati és adattárolási elvárások.</w:t>
-      </w:r>
-      <w:r>
-        <w:rPr>
-          <w:i/>
-          <w:color w:val="0000FF"/>
-        </w:rPr>
-        <w:t>]</w:t>
-      </w:r>
-    </w:p>
-    <w:p>
-      <w:pPr>
-        <w:pStyle w:val="Cmsor3"/>
-      </w:pPr>
-      <w:r>
-        <w:t>Funkciók</w:t>
-      </w:r>
-    </w:p>
-    <w:p>
-      <w:pPr>
-        <w:pStyle w:val="magyarazat"/>
-      </w:pPr>
-      <w:r>
-        <w:t>[A feladat kb. 4000 karakteres (</w:t>
-      </w:r>
-      <w:proofErr w:type="spellStart"/>
-      <w:r>
-        <w:t>kb</w:t>
-      </w:r>
-      <w:proofErr w:type="spellEnd"/>
-      <w:r>
-        <w:t xml:space="preserve"> 1,5 oldal) részletezettségű magyar nyelvű leírása. Nem szerepelhetnek informatikai kifejezések.]</w:t>
-      </w:r>
-    </w:p>
-    <w:p>
-      <w:pPr>
-        <w:pStyle w:val="Cmsor3"/>
-      </w:pPr>
-      <w:r>
-        <w:t>Felhasználók</w:t>
-      </w:r>
-    </w:p>
-    <w:p>
-      <w:pPr>
-        <w:rPr>
-          <w:i/>
-          <w:color w:val="0000FF"/>
-        </w:rPr>
-      </w:pPr>
-      <w:r>
-        <w:rPr>
-          <w:i/>
-          <w:color w:val="0000FF"/>
-        </w:rPr>
-        <w:t xml:space="preserve">[A </w:t>
-      </w:r>
-      <w:r>
-        <w:rPr>
-          <w:i/>
-          <w:color w:val="0000FF"/>
-        </w:rPr>
-        <w:t>felhasználók jellemzői, tulajdonságai</w:t>
-      </w:r>
-      <w:r>
-        <w:rPr>
-          <w:i/>
-          <w:color w:val="0000FF"/>
-        </w:rPr>
-        <w:t>]</w:t>
-      </w:r>
-    </w:p>
-    <w:p>
-      <w:pPr>
-        <w:pStyle w:val="Cmsor3"/>
-      </w:pPr>
-      <w:r>
-        <w:t>Korlátozások</w:t>
-      </w:r>
-    </w:p>
-    <w:p>
-      <w:pPr>
-        <w:rPr>
-          <w:i/>
-          <w:color w:val="0000FF"/>
-        </w:rPr>
-      </w:pPr>
-      <w:r>
-        <w:rPr>
-          <w:i/>
-          <w:color w:val="0000FF"/>
-        </w:rPr>
-        <w:t>[</w:t>
-      </w:r>
-      <w:r>
-        <w:rPr>
-          <w:i/>
-          <w:color w:val="0000FF"/>
-        </w:rPr>
-        <w:t>Az elkészítendő szoftverre vonatkozó – általában nem funkcionális - előírások, korlátozások.</w:t>
-      </w:r>
-      <w:r>
-        <w:rPr>
-          <w:i/>
-          <w:color w:val="0000FF"/>
-        </w:rPr>
-        <w:t>]</w:t>
-      </w:r>
-    </w:p>
-    <w:p>
-      <w:pPr>
-        <w:pStyle w:val="Cmsor3"/>
-      </w:pPr>
-      <w:r>
-        <w:t>Feltételezések, kapcsolatok</w:t>
-      </w:r>
-    </w:p>
-    <w:p>
-      <w:pPr>
-        <w:rPr>
-          <w:i/>
-          <w:color w:val="0000FF"/>
-        </w:rPr>
-      </w:pPr>
-      <w:r>
-        <w:rPr>
-          <w:i/>
-          <w:color w:val="0000FF"/>
-        </w:rPr>
-        <w:t>[A</w:t>
-      </w:r>
-      <w:r>
-        <w:rPr>
-          <w:i/>
-          <w:color w:val="0000FF"/>
-        </w:rPr>
-        <w:t xml:space="preserve"> Hivatkozásokban felsorolt</w:t>
-      </w:r>
-      <w:r>
-        <w:rPr>
-          <w:i/>
-          <w:color w:val="0000FF"/>
-        </w:rPr>
-        <w:t xml:space="preserve"> anyagok, web-oldalak </w:t>
-      </w:r>
-      <w:r>
-        <w:rPr>
-          <w:i/>
-          <w:color w:val="0000FF"/>
-        </w:rPr>
-        <w:t>kapcsolódása a feladathoz, melyik milyen szempontból érdekes, milyen inputot ad.</w:t>
-      </w:r>
-      <w:r>
-        <w:rPr>
-          <w:i/>
-          <w:color w:val="0000FF"/>
-        </w:rPr>
-        <w:t>]</w:t>
-      </w:r>
-    </w:p>
-    <w:p/>
-    <w:p>
-      <w:pPr>
-        <w:pStyle w:val="Cmsor20"/>
-      </w:pPr>
-      <w:r>
-        <w:t>Követelmények</w:t>
-      </w:r>
-    </w:p>
-    <w:p>
-      <w:pPr>
-        <w:pStyle w:val="Cmsor3"/>
-      </w:pPr>
-      <w:r>
-        <w:t>Funkcionális követelmények</w:t>
-      </w:r>
-    </w:p>
-    <w:p>
-      <w:pPr>
-        <w:pStyle w:val="magyarazat"/>
-      </w:pPr>
-      <w:r>
-        <w:t>[A</w:t>
-      </w:r>
-      <w:r>
-        <w:t>z alábbi táblázat kitöltésével készítendő. Dolgozzon ki követelmény azonosító rendszert! Az ellenőrzés módja szokásosan bemutatás és/vagy kiértékelés</w:t>
-      </w:r>
-      <w:r>
-        <w:t>, ennek a konkrét megvalósulását kell megadni</w:t>
-      </w:r>
-      <w:r>
-        <w:t xml:space="preserve">. </w:t>
-      </w:r>
-      <w:r>
-        <w:t>Prioritás az RFC 2119 alapján</w:t>
-      </w:r>
-      <w:r>
-        <w:t xml:space="preserve"> (alapvető: MUST, fontos: SHOULD, opcionális: MAY)</w:t>
-      </w:r>
-      <w:r>
-        <w:t>.</w:t>
-      </w:r>
       <w:r>
         <w:t xml:space="preserve"> Az alapvető követelmények nem teljesítése végzetes</w:t>
       </w:r>
@@ -1136,11 +398,7 @@
         <w:t xml:space="preserve"> hiba, a rendszer nem fogadható el</w:t>
       </w:r>
       <w:r>
-        <w:t xml:space="preserve">. </w:t>
-      </w:r>
-      <w:r>
-        <w:lastRenderedPageBreak/>
-        <w:t>Forrás alatt a követelményt előíró anyagot, szervezetet kell érteni. Esetünkben forrás lehet maga a csapat is, mikor ő talál ki követelményt</w:t>
+        <w:t>. Forrás alatt a követelményt előíró anyagot, szervezetet kell érteni. Esetünkben forrás lehet maga a csapat is, mikor ő talál ki követelményt</w:t>
       </w:r>
       <w:r>
         <w:t xml:space="preserve">. </w:t>
@@ -3367,7 +2625,7 @@
         <w:noProof/>
         <w:lang w:val="en-US"/>
       </w:rPr>
-      <w:t>2025-02-18</w:t>
+      <w:t>2025-02-15</w:t>
     </w:r>
     <w:r>
       <w:rPr>
@@ -4258,127 +3516,6 @@
     </w:lvl>
   </w:abstractNum>
   <w:abstractNum w:abstractNumId="6" w15:restartNumberingAfterBreak="0">
-    <w:nsid w:val="51F01868"/>
-    <w:multiLevelType w:val="multilevel"/>
-    <w:tmpl w:val="F9CEF63C"/>
-    <w:lvl w:ilvl="0">
-      <w:start w:val="1"/>
-      <w:numFmt w:val="lowerLetter"/>
-      <w:lvlText w:val="%1."/>
-      <w:lvlJc w:val="left"/>
-      <w:pPr>
-        <w:tabs>
-          <w:tab w:val="num" w:pos="720"/>
-        </w:tabs>
-        <w:ind w:left="720" w:hanging="360"/>
-      </w:pPr>
-      <w:rPr>
-        <w:i/>
-        <w:iCs/>
-      </w:rPr>
-    </w:lvl>
-    <w:lvl w:ilvl="1">
-      <w:start w:val="1"/>
-      <w:numFmt w:val="bullet"/>
-      <w:lvlText w:val="o"/>
-      <w:lvlJc w:val="left"/>
-      <w:pPr>
-        <w:tabs>
-          <w:tab w:val="num" w:pos="1440"/>
-        </w:tabs>
-        <w:ind w:left="1440" w:hanging="360"/>
-      </w:pPr>
-      <w:rPr>
-        <w:rFonts w:ascii="Courier New" w:hAnsi="Courier New" w:hint="default"/>
-        <w:sz w:val="20"/>
-      </w:rPr>
-    </w:lvl>
-    <w:lvl w:ilvl="2" w:tentative="1">
-      <w:start w:val="1"/>
-      <w:numFmt w:val="decimal"/>
-      <w:lvlText w:val="%3."/>
-      <w:lvlJc w:val="left"/>
-      <w:pPr>
-        <w:tabs>
-          <w:tab w:val="num" w:pos="2160"/>
-        </w:tabs>
-        <w:ind w:left="2160" w:hanging="360"/>
-      </w:pPr>
-    </w:lvl>
-    <w:lvl w:ilvl="3" w:tentative="1">
-      <w:start w:val="1"/>
-      <w:numFmt w:val="decimal"/>
-      <w:lvlText w:val="%4."/>
-      <w:lvlJc w:val="left"/>
-      <w:pPr>
-        <w:tabs>
-          <w:tab w:val="num" w:pos="2880"/>
-        </w:tabs>
-        <w:ind w:left="2880" w:hanging="360"/>
-      </w:pPr>
-    </w:lvl>
-    <w:lvl w:ilvl="4" w:tentative="1">
-      <w:start w:val="1"/>
-      <w:numFmt w:val="decimal"/>
-      <w:lvlText w:val="%5."/>
-      <w:lvlJc w:val="left"/>
-      <w:pPr>
-        <w:tabs>
-          <w:tab w:val="num" w:pos="3600"/>
-        </w:tabs>
-        <w:ind w:left="3600" w:hanging="360"/>
-      </w:pPr>
-    </w:lvl>
-    <w:lvl w:ilvl="5" w:tentative="1">
-      <w:start w:val="1"/>
-      <w:numFmt w:val="decimal"/>
-      <w:lvlText w:val="%6."/>
-      <w:lvlJc w:val="left"/>
-      <w:pPr>
-        <w:tabs>
-          <w:tab w:val="num" w:pos="4320"/>
-        </w:tabs>
-        <w:ind w:left="4320" w:hanging="360"/>
-      </w:pPr>
-    </w:lvl>
-    <w:lvl w:ilvl="6" w:tentative="1">
-      <w:start w:val="1"/>
-      <w:numFmt w:val="decimal"/>
-      <w:lvlText w:val="%7."/>
-      <w:lvlJc w:val="left"/>
-      <w:pPr>
-        <w:tabs>
-          <w:tab w:val="num" w:pos="5040"/>
-        </w:tabs>
-        <w:ind w:left="5040" w:hanging="360"/>
-      </w:pPr>
-    </w:lvl>
-    <w:lvl w:ilvl="7" w:tentative="1">
-      <w:start w:val="1"/>
-      <w:numFmt w:val="decimal"/>
-      <w:lvlText w:val="%8."/>
-      <w:lvlJc w:val="left"/>
-      <w:pPr>
-        <w:tabs>
-          <w:tab w:val="num" w:pos="5760"/>
-        </w:tabs>
-        <w:ind w:left="5760" w:hanging="360"/>
-      </w:pPr>
-    </w:lvl>
-    <w:lvl w:ilvl="8" w:tentative="1">
-      <w:start w:val="1"/>
-      <w:numFmt w:val="decimal"/>
-      <w:lvlText w:val="%9."/>
-      <w:lvlJc w:val="left"/>
-      <w:pPr>
-        <w:tabs>
-          <w:tab w:val="num" w:pos="6480"/>
-        </w:tabs>
-        <w:ind w:left="6480" w:hanging="360"/>
-      </w:pPr>
-    </w:lvl>
-  </w:abstractNum>
-  <w:abstractNum w:abstractNumId="7" w15:restartNumberingAfterBreak="0">
     <w:nsid w:val="62A63946"/>
     <w:multiLevelType w:val="multilevel"/>
     <w:tmpl w:val="F482C19A"/>
@@ -4518,7 +3655,7 @@
       </w:rPr>
     </w:lvl>
   </w:abstractNum>
-  <w:abstractNum w:abstractNumId="8" w15:restartNumberingAfterBreak="0">
+  <w:abstractNum w:abstractNumId="7" w15:restartNumberingAfterBreak="0">
     <w:nsid w:val="65D14A51"/>
     <w:multiLevelType w:val="multilevel"/>
     <w:tmpl w:val="DF041E76"/>
@@ -4658,7 +3795,7 @@
       </w:rPr>
     </w:lvl>
   </w:abstractNum>
-  <w:abstractNum w:abstractNumId="9" w15:restartNumberingAfterBreak="0">
+  <w:abstractNum w:abstractNumId="8" w15:restartNumberingAfterBreak="0">
     <w:nsid w:val="775A042E"/>
     <w:multiLevelType w:val="multilevel"/>
     <w:tmpl w:val="8A626B64"/>
@@ -4811,13 +3948,13 @@
     <w:abstractNumId w:val="2"/>
   </w:num>
   <w:num w:numId="2" w16cid:durableId="650523983">
-    <w:abstractNumId w:val="9"/>
+    <w:abstractNumId w:val="8"/>
   </w:num>
   <w:num w:numId="3" w16cid:durableId="1170560230">
-    <w:abstractNumId w:val="8"/>
+    <w:abstractNumId w:val="7"/>
   </w:num>
   <w:num w:numId="4" w16cid:durableId="1202480319">
-    <w:abstractNumId w:val="7"/>
+    <w:abstractNumId w:val="6"/>
   </w:num>
   <w:num w:numId="5" w16cid:durableId="1356544036">
     <w:abstractNumId w:val="1"/>
@@ -4833,9 +3970,6 @@
   </w:num>
   <w:num w:numId="9" w16cid:durableId="1300646589">
     <w:abstractNumId w:val="0"/>
-  </w:num>
-  <w:num w:numId="10" w16cid:durableId="1467897022">
-    <w:abstractNumId w:val="6"/>
   </w:num>
 </w:numbering>
 </file>

</xml_diff>